<commit_message>
BAP raporu Ek.3 start.
</commit_message>
<xml_diff>
--- a/IMMD BAP/BAP 1. Gelişme Raporu/Ek.3. Projedeki Bilimsel Gelişmeler ve Sonuçlar.docx
+++ b/IMMD BAP/BAP 1. Gelişme Raporu/Ek.3. Projedeki Bilimsel Gelişmeler ve Sonuçlar.docx
@@ -29,22 +29,51 @@
         <w:spacing w:before="0" w:beforeAutospacing="0" w:after="120" w:afterAutospacing="0" w:line="360" w:lineRule="auto"/>
         <w:jc w:val="both"/>
         <w:rPr>
-          <w:rFonts w:ascii="Courier New" w:hAnsi="Courier New" w:cs="Courier New"/>
-          <w:sz w:val="16"/>
-          <w:szCs w:val="16"/>
-          <w:lang w:val="en-US"/>
-        </w:rPr>
-      </w:pPr>
-      <w:r>
-        <w:rPr>
           <w:rFonts w:ascii="Arial" w:hAnsi="Arial" w:cs="Arial"/>
           <w:color w:val="000000"/>
         </w:rPr>
-        <w:t xml:space="preserve">Proje kapsamında geliştirilen veri toplama, izleme ve yönetimi (data acquisition, </w:t>
+      </w:pPr>
+      <w:r>
+        <w:rPr>
+          <w:rFonts w:ascii="Arial" w:hAnsi="Arial" w:cs="Arial"/>
+          <w:color w:val="000000"/>
+        </w:rPr>
+        <w:t>Raporun bu bölümünde, projenin ilk altı aylık döneminde gerçekleştirilen bilimsel çalışmalar sunulacaktır. Bu çalışmalar içerisinde;</w:t>
+      </w:r>
+      <w:bookmarkStart w:id="0" w:name="_GoBack"/>
+      <w:bookmarkEnd w:id="0"/>
+    </w:p>
+    <w:p>
+      <w:pPr>
+        <w:pStyle w:val="ListParagraph"/>
+        <w:numPr>
+          <w:ilvl w:val="0"/>
+          <w:numId w:val="37"/>
+        </w:numPr>
+        <w:spacing w:after="120" w:line="360" w:lineRule="auto"/>
+        <w:jc w:val="both"/>
+        <w:rPr>
+          <w:rFonts w:ascii="Arial" w:hAnsi="Arial" w:cs="Arial"/>
+          <w:sz w:val="24"/>
+          <w:szCs w:val="24"/>
+        </w:rPr>
+      </w:pPr>
+      <w:r>
+        <w:rPr>
+          <w:rFonts w:ascii="Arial" w:hAnsi="Arial" w:cs="Arial"/>
+          <w:sz w:val="24"/>
+          <w:szCs w:val="24"/>
+        </w:rPr>
+        <w:t>Literatür araştırması sonucu proje konusu ile ilgili elde edilen bulgular</w:t>
       </w:r>
     </w:p>
     <w:p>
       <w:pPr>
+        <w:pStyle w:val="ListParagraph"/>
+        <w:numPr>
+          <w:ilvl w:val="0"/>
+          <w:numId w:val="37"/>
+        </w:numPr>
         <w:spacing w:after="120" w:line="360" w:lineRule="auto"/>
         <w:jc w:val="both"/>
         <w:rPr>
@@ -53,282 +82,109 @@
           <w:szCs w:val="24"/>
         </w:rPr>
       </w:pPr>
-    </w:p>
-    <w:p>
-      <w:pPr>
-        <w:spacing w:after="120" w:line="360" w:lineRule="auto"/>
-        <w:jc w:val="both"/>
-        <w:rPr>
-          <w:rFonts w:ascii="Arial" w:eastAsia="Times New Roman" w:hAnsi="Arial" w:cs="Arial"/>
-          <w:sz w:val="24"/>
-          <w:szCs w:val="24"/>
-        </w:rPr>
-      </w:pPr>
       <w:r>
         <w:rPr>
-          <w:rFonts w:ascii="Arial" w:eastAsia="Times New Roman" w:hAnsi="Arial" w:cs="Arial"/>
-          <w:sz w:val="24"/>
-          <w:szCs w:val="24"/>
-        </w:rPr>
-        <w:t>IMMD uygulaması son yıllarda dünyada popülerlik kazanmaya başlamıştır. Diğer bir taraftan konu henüz akademik çevrelerde yapılan araştırmalarla sınırlı kalmaktadır. Bunun başlıca sebepleri; konunun henüz araştırma anlamında yeterli doygunluğa ulaşmaması, teknolojide önerilen devre bileşenlerinin ve fiziksel yapıların hem çok yaygın olmaması hem de ticari olarak görece pahalı olması, belirli bir güç seviyesinin üzerine ısınma sorunlarından dolayı çıkılamaması, kullanılagelmiş standart ticari uygulamaların halen hem fiyat olarak hem de ticari bulunabilirlik olarak daha avantajlı olması olarak gösterilebilir. Diğer bir taraftan, teknolojinin daha da yaygınlaşacağı ve ilgili yatırımın önümüzdeki yıllarda artacağı öngörülmektedir.</w:t>
+          <w:rFonts w:ascii="Arial" w:hAnsi="Arial" w:cs="Arial"/>
+          <w:sz w:val="24"/>
+          <w:szCs w:val="24"/>
+        </w:rPr>
+        <w:t>Motor tipi ve sargı konfigürasyonu, sürücü modül sayısı ve topolojisinin belirlenmesi</w:t>
       </w:r>
     </w:p>
     <w:p>
       <w:pPr>
+        <w:pStyle w:val="ListParagraph"/>
+        <w:numPr>
+          <w:ilvl w:val="0"/>
+          <w:numId w:val="37"/>
+        </w:numPr>
         <w:spacing w:after="120" w:line="360" w:lineRule="auto"/>
         <w:jc w:val="both"/>
         <w:rPr>
-          <w:rFonts w:ascii="Arial" w:eastAsia="Times New Roman" w:hAnsi="Arial" w:cs="Arial"/>
-          <w:color w:val="000000"/>
-          <w:sz w:val="24"/>
-          <w:szCs w:val="24"/>
-        </w:rPr>
-      </w:pPr>
-    </w:p>
-    <w:p>
-      <w:pPr>
-        <w:spacing w:after="120" w:line="360" w:lineRule="auto"/>
-        <w:jc w:val="both"/>
-        <w:rPr>
-          <w:rFonts w:ascii="Arial" w:eastAsia="Times New Roman" w:hAnsi="Arial" w:cs="Arial"/>
-          <w:color w:val="000000"/>
-          <w:sz w:val="24"/>
-          <w:szCs w:val="24"/>
-          <w:lang w:eastAsia="tr-TR"/>
+          <w:rFonts w:ascii="Arial" w:hAnsi="Arial" w:cs="Arial"/>
+          <w:sz w:val="24"/>
+          <w:szCs w:val="24"/>
         </w:rPr>
       </w:pPr>
       <w:r>
         <w:rPr>
-          <w:rFonts w:ascii="Arial" w:eastAsia="Times New Roman" w:hAnsi="Arial" w:cs="Arial"/>
-          <w:color w:val="000000"/>
-          <w:sz w:val="24"/>
-          <w:szCs w:val="24"/>
-          <w:lang w:eastAsia="tr-TR"/>
-        </w:rPr>
-        <w:t>Şekil 1 ve 2’de örnek IMMD uygulamaları gösterilmiştir. Bu uygulamaların hemen hemen tamamı henüz prototip aşamasındadır.</w:t>
+          <w:rFonts w:ascii="Arial" w:hAnsi="Arial" w:cs="Arial"/>
+          <w:sz w:val="24"/>
+          <w:szCs w:val="24"/>
+        </w:rPr>
+        <w:t>Motor sürücü sistemi tasarımı ve yarıiletkenlerin seçimi</w:t>
       </w:r>
     </w:p>
     <w:p>
       <w:pPr>
+        <w:pStyle w:val="ListParagraph"/>
+        <w:numPr>
+          <w:ilvl w:val="0"/>
+          <w:numId w:val="37"/>
+        </w:numPr>
         <w:spacing w:after="120" w:line="360" w:lineRule="auto"/>
         <w:jc w:val="both"/>
         <w:rPr>
-          <w:rFonts w:ascii="Arial" w:eastAsia="Times New Roman" w:hAnsi="Arial" w:cs="Arial"/>
-          <w:color w:val="000000"/>
-          <w:sz w:val="24"/>
-          <w:szCs w:val="24"/>
-          <w:lang w:eastAsia="tr-TR"/>
+          <w:rFonts w:ascii="Arial" w:hAnsi="Arial" w:cs="Arial"/>
+          <w:sz w:val="24"/>
+          <w:szCs w:val="24"/>
         </w:rPr>
       </w:pPr>
       <w:r>
         <w:rPr>
-          <w:rFonts w:ascii="Arial" w:eastAsia="Times New Roman" w:hAnsi="Arial" w:cs="Arial"/>
-          <w:noProof/>
-          <w:color w:val="000000"/>
-          <w:sz w:val="24"/>
-          <w:szCs w:val="24"/>
-          <w:lang w:val="en-US"/>
-        </w:rPr>
-        <w:drawing>
-          <wp:inline distT="0" distB="0" distL="0" distR="0" wp14:anchorId="2EE579C0" wp14:editId="347C817C">
-            <wp:extent cx="2260954" cy="1787509"/>
-            <wp:effectExtent l="0" t="0" r="6350" b="3810"/>
-            <wp:docPr id="5" name="Picture 5" descr="E:\mesutdrive\My Research\BAP2017\immd2.png"/>
-            <wp:cNvGraphicFramePr>
-              <a:graphicFrameLocks xmlns:a="http://schemas.openxmlformats.org/drawingml/2006/main" noChangeAspect="1"/>
-            </wp:cNvGraphicFramePr>
-            <a:graphic xmlns:a="http://schemas.openxmlformats.org/drawingml/2006/main">
-              <a:graphicData uri="http://schemas.openxmlformats.org/drawingml/2006/picture">
-                <pic:pic xmlns:pic="http://schemas.openxmlformats.org/drawingml/2006/picture">
-                  <pic:nvPicPr>
-                    <pic:cNvPr id="0" name="Picture 5" descr="E:\mesutdrive\My Research\BAP2017\immd2.png"/>
-                    <pic:cNvPicPr>
-                      <a:picLocks noChangeAspect="1" noChangeArrowheads="1"/>
-                    </pic:cNvPicPr>
-                  </pic:nvPicPr>
-                  <pic:blipFill>
-                    <a:blip r:embed="rId8">
-                      <a:extLst>
-                        <a:ext uri="{28A0092B-C50C-407E-A947-70E740481C1C}">
-                          <a14:useLocalDpi xmlns:a14="http://schemas.microsoft.com/office/drawing/2010/main" val="0"/>
-                        </a:ext>
-                      </a:extLst>
-                    </a:blip>
-                    <a:srcRect/>
-                    <a:stretch>
-                      <a:fillRect/>
-                    </a:stretch>
-                  </pic:blipFill>
-                  <pic:spPr bwMode="auto">
-                    <a:xfrm>
-                      <a:off x="0" y="0"/>
-                      <a:ext cx="2280103" cy="1802648"/>
-                    </a:xfrm>
-                    <a:prstGeom prst="rect">
-                      <a:avLst/>
-                    </a:prstGeom>
-                    <a:noFill/>
-                    <a:ln>
-                      <a:noFill/>
-                    </a:ln>
-                  </pic:spPr>
-                </pic:pic>
-              </a:graphicData>
-            </a:graphic>
-          </wp:inline>
-        </w:drawing>
-      </w:r>
-      <w:r>
-        <w:rPr>
-          <w:rFonts w:ascii="Arial" w:eastAsia="Times New Roman" w:hAnsi="Arial" w:cs="Arial"/>
-          <w:noProof/>
-          <w:color w:val="000000"/>
-          <w:sz w:val="24"/>
-          <w:szCs w:val="24"/>
-          <w:lang w:val="en-US"/>
-        </w:rPr>
-        <w:drawing>
-          <wp:inline distT="0" distB="0" distL="0" distR="0" wp14:anchorId="27803782" wp14:editId="7CDE384F">
-            <wp:extent cx="2627818" cy="1698821"/>
-            <wp:effectExtent l="0" t="0" r="1270" b="0"/>
-            <wp:docPr id="6" name="Picture 6" descr="E:\mesutdrive\My Research\BAP2017\immd1.png"/>
-            <wp:cNvGraphicFramePr>
-              <a:graphicFrameLocks xmlns:a="http://schemas.openxmlformats.org/drawingml/2006/main" noChangeAspect="1"/>
-            </wp:cNvGraphicFramePr>
-            <a:graphic xmlns:a="http://schemas.openxmlformats.org/drawingml/2006/main">
-              <a:graphicData uri="http://schemas.openxmlformats.org/drawingml/2006/picture">
-                <pic:pic xmlns:pic="http://schemas.openxmlformats.org/drawingml/2006/picture">
-                  <pic:nvPicPr>
-                    <pic:cNvPr id="0" name="Picture 6" descr="E:\mesutdrive\My Research\BAP2017\immd1.png"/>
-                    <pic:cNvPicPr>
-                      <a:picLocks noChangeAspect="1" noChangeArrowheads="1"/>
-                    </pic:cNvPicPr>
-                  </pic:nvPicPr>
-                  <pic:blipFill>
-                    <a:blip r:embed="rId9">
-                      <a:extLst>
-                        <a:ext uri="{28A0092B-C50C-407E-A947-70E740481C1C}">
-                          <a14:useLocalDpi xmlns:a14="http://schemas.microsoft.com/office/drawing/2010/main" val="0"/>
-                        </a:ext>
-                      </a:extLst>
-                    </a:blip>
-                    <a:srcRect/>
-                    <a:stretch>
-                      <a:fillRect/>
-                    </a:stretch>
-                  </pic:blipFill>
-                  <pic:spPr bwMode="auto">
-                    <a:xfrm>
-                      <a:off x="0" y="0"/>
-                      <a:ext cx="2672905" cy="1727968"/>
-                    </a:xfrm>
-                    <a:prstGeom prst="rect">
-                      <a:avLst/>
-                    </a:prstGeom>
-                    <a:noFill/>
-                    <a:ln>
-                      <a:noFill/>
-                    </a:ln>
-                  </pic:spPr>
-                </pic:pic>
-              </a:graphicData>
-            </a:graphic>
-          </wp:inline>
-        </w:drawing>
+          <w:rFonts w:ascii="Arial" w:hAnsi="Arial" w:cs="Arial"/>
+          <w:sz w:val="24"/>
+          <w:szCs w:val="24"/>
+        </w:rPr>
+        <w:t>Kondansatör bankası optimizasyonu</w:t>
       </w:r>
     </w:p>
     <w:p>
       <w:pPr>
+        <w:pStyle w:val="ListParagraph"/>
+        <w:numPr>
+          <w:ilvl w:val="0"/>
+          <w:numId w:val="37"/>
+        </w:numPr>
         <w:spacing w:after="120" w:line="360" w:lineRule="auto"/>
         <w:jc w:val="both"/>
         <w:rPr>
-          <w:rFonts w:ascii="Arial" w:eastAsia="Times New Roman" w:hAnsi="Arial" w:cs="Arial"/>
-          <w:color w:val="000000"/>
-          <w:sz w:val="24"/>
-          <w:szCs w:val="24"/>
-          <w:lang w:eastAsia="tr-TR"/>
+          <w:rFonts w:ascii="Arial" w:hAnsi="Arial" w:cs="Arial"/>
+          <w:sz w:val="24"/>
+          <w:szCs w:val="24"/>
         </w:rPr>
       </w:pPr>
       <w:r>
         <w:rPr>
-          <w:rFonts w:ascii="Arial" w:eastAsia="Times New Roman" w:hAnsi="Arial" w:cs="Arial"/>
-          <w:color w:val="000000"/>
-          <w:sz w:val="24"/>
-          <w:szCs w:val="24"/>
-          <w:lang w:eastAsia="tr-TR"/>
-        </w:rPr>
-        <w:t>Şekil 1: Örnek IMMD uygulamaları - I</w:t>
+          <w:rFonts w:ascii="Arial" w:hAnsi="Arial" w:cs="Arial"/>
+          <w:sz w:val="24"/>
+          <w:szCs w:val="24"/>
+        </w:rPr>
+        <w:t>Benzetim çalışmaları ve sonuçlar</w:t>
       </w:r>
     </w:p>
     <w:p>
       <w:pPr>
+        <w:pStyle w:val="ListParagraph"/>
+        <w:numPr>
+          <w:ilvl w:val="0"/>
+          <w:numId w:val="37"/>
+        </w:numPr>
         <w:spacing w:after="120" w:line="360" w:lineRule="auto"/>
         <w:jc w:val="both"/>
         <w:rPr>
-          <w:rFonts w:ascii="Arial" w:eastAsia="Times New Roman" w:hAnsi="Arial" w:cs="Arial"/>
-          <w:color w:val="000000"/>
-          <w:sz w:val="24"/>
-          <w:szCs w:val="24"/>
-          <w:lang w:eastAsia="tr-TR"/>
+          <w:rFonts w:ascii="Arial" w:hAnsi="Arial" w:cs="Arial"/>
+          <w:sz w:val="24"/>
+          <w:szCs w:val="24"/>
         </w:rPr>
       </w:pPr>
       <w:r>
         <w:rPr>
-          <w:rFonts w:ascii="Arial" w:eastAsia="Times New Roman" w:hAnsi="Arial" w:cs="Arial"/>
-          <w:noProof/>
-          <w:color w:val="000000"/>
-          <w:sz w:val="24"/>
-          <w:szCs w:val="24"/>
-          <w:lang w:val="en-US"/>
-        </w:rPr>
-        <w:drawing>
-          <wp:inline distT="0" distB="0" distL="0" distR="0" wp14:anchorId="742336D7" wp14:editId="05FBD7F6">
-            <wp:extent cx="5759450" cy="2108835"/>
-            <wp:effectExtent l="0" t="0" r="0" b="5715"/>
-            <wp:docPr id="7" name="Picture 7" descr="E:\mesutdrive\My Research\BAP2017\immd3.png"/>
-            <wp:cNvGraphicFramePr>
-              <a:graphicFrameLocks xmlns:a="http://schemas.openxmlformats.org/drawingml/2006/main" noChangeAspect="1"/>
-            </wp:cNvGraphicFramePr>
-            <a:graphic xmlns:a="http://schemas.openxmlformats.org/drawingml/2006/main">
-              <a:graphicData uri="http://schemas.openxmlformats.org/drawingml/2006/picture">
-                <pic:pic xmlns:pic="http://schemas.openxmlformats.org/drawingml/2006/picture">
-                  <pic:nvPicPr>
-                    <pic:cNvPr id="0" name="Picture 7" descr="E:\mesutdrive\My Research\BAP2017\immd3.png"/>
-                    <pic:cNvPicPr>
-                      <a:picLocks noChangeAspect="1" noChangeArrowheads="1"/>
-                    </pic:cNvPicPr>
-                  </pic:nvPicPr>
-                  <pic:blipFill>
-                    <a:blip r:embed="rId10">
-                      <a:extLst>
-                        <a:ext uri="{28A0092B-C50C-407E-A947-70E740481C1C}">
-                          <a14:useLocalDpi xmlns:a14="http://schemas.microsoft.com/office/drawing/2010/main" val="0"/>
-                        </a:ext>
-                      </a:extLst>
-                    </a:blip>
-                    <a:srcRect/>
-                    <a:stretch>
-                      <a:fillRect/>
-                    </a:stretch>
-                  </pic:blipFill>
-                  <pic:spPr bwMode="auto">
-                    <a:xfrm>
-                      <a:off x="0" y="0"/>
-                      <a:ext cx="5759450" cy="2108835"/>
-                    </a:xfrm>
-                    <a:prstGeom prst="rect">
-                      <a:avLst/>
-                    </a:prstGeom>
-                    <a:noFill/>
-                    <a:ln>
-                      <a:noFill/>
-                    </a:ln>
-                  </pic:spPr>
-                </pic:pic>
-              </a:graphicData>
-            </a:graphic>
-          </wp:inline>
-        </w:drawing>
+          <w:rFonts w:ascii="Arial" w:hAnsi="Arial" w:cs="Arial"/>
+          <w:sz w:val="24"/>
+          <w:szCs w:val="24"/>
+        </w:rPr>
+        <w:t>Baskı devre kartının şematik tasarımı</w:t>
       </w:r>
     </w:p>
     <w:p>
@@ -337,468 +193,482 @@
         <w:jc w:val="both"/>
         <w:rPr>
           <w:rFonts w:ascii="Arial" w:eastAsia="Times New Roman" w:hAnsi="Arial" w:cs="Arial"/>
-          <w:color w:val="000000"/>
-          <w:sz w:val="24"/>
-          <w:szCs w:val="24"/>
-          <w:lang w:eastAsia="tr-TR"/>
+          <w:sz w:val="24"/>
+          <w:szCs w:val="24"/>
         </w:rPr>
       </w:pPr>
       <w:r>
         <w:rPr>
           <w:rFonts w:ascii="Arial" w:eastAsia="Times New Roman" w:hAnsi="Arial" w:cs="Arial"/>
-          <w:color w:val="000000"/>
-          <w:sz w:val="24"/>
-          <w:szCs w:val="24"/>
-          <w:lang w:eastAsia="tr-TR"/>
-        </w:rPr>
-        <w:lastRenderedPageBreak/>
-        <w:t>Şekil 2: Örnek IMMD uygulamaları - II</w:t>
+          <w:sz w:val="24"/>
+          <w:szCs w:val="24"/>
+        </w:rPr>
+        <w:t>yer almaktadır.</w:t>
       </w:r>
     </w:p>
     <w:p>
       <w:pPr>
+        <w:pStyle w:val="ListParagraph"/>
+        <w:numPr>
+          <w:ilvl w:val="0"/>
+          <w:numId w:val="38"/>
+        </w:numPr>
         <w:spacing w:after="120" w:line="360" w:lineRule="auto"/>
+        <w:ind w:left="284"/>
         <w:jc w:val="both"/>
         <w:rPr>
           <w:rFonts w:ascii="Arial" w:eastAsia="Times New Roman" w:hAnsi="Arial" w:cs="Arial"/>
-          <w:color w:val="000000"/>
-          <w:sz w:val="24"/>
-          <w:szCs w:val="24"/>
-        </w:rPr>
-      </w:pPr>
-    </w:p>
-    <w:p>
-      <w:pPr>
-        <w:spacing w:after="120" w:line="360" w:lineRule="auto"/>
-        <w:jc w:val="both"/>
+          <w:b/>
+          <w:i/>
+          <w:sz w:val="24"/>
+          <w:szCs w:val="24"/>
+        </w:rPr>
+      </w:pPr>
+      <w:r>
         <w:rPr>
           <w:rFonts w:ascii="Arial" w:eastAsia="Times New Roman" w:hAnsi="Arial" w:cs="Arial"/>
-          <w:color w:val="000000"/>
-          <w:sz w:val="24"/>
-          <w:szCs w:val="24"/>
-          <w:lang w:eastAsia="tr-TR"/>
-        </w:rPr>
-      </w:pPr>
-      <w:r>
-        <w:rPr>
-          <w:rFonts w:ascii="Arial" w:eastAsia="Times New Roman" w:hAnsi="Arial" w:cs="Arial"/>
-          <w:sz w:val="24"/>
-          <w:szCs w:val="24"/>
-          <w:lang w:eastAsia="tr-TR"/>
-        </w:rPr>
-        <w:t xml:space="preserve">Konu ile ilgili literatürde karşılaşılan çalışmalar genellikle motoru çeşitli alt-kesitlere ayırma (modüler yapı) ve her bir kesiti farklı bir sürücü ile sürme üzerinedir. </w:t>
-      </w:r>
-      <w:r>
-        <w:rPr>
-          <w:rFonts w:ascii="Arial" w:eastAsia="Times New Roman" w:hAnsi="Arial" w:cs="Arial"/>
-          <w:color w:val="000000"/>
-          <w:sz w:val="24"/>
-          <w:szCs w:val="24"/>
-          <w:lang w:eastAsia="tr-TR"/>
-        </w:rPr>
-        <w:t xml:space="preserve">Motorun ve sürücünün alt-kesitlere ayrılması çeşitli şekillerde yapılabilmektedir. Şekil 3’te standart bir üç faz motor ve sürücü yapısı, seri eviriciler ile yapılan çoklu-sürücü yapısı ve paralel eviriciler ile yapılan çoklu-sürücü yapısı örnek olarak gösterilmiştir. </w:t>
+          <w:b/>
+          <w:i/>
+          <w:sz w:val="24"/>
+          <w:szCs w:val="24"/>
+        </w:rPr>
+        <w:t>Literatür araştırması:</w:t>
       </w:r>
     </w:p>
     <w:p>
       <w:pPr>
+        <w:pStyle w:val="ListParagraph"/>
         <w:spacing w:after="120" w:line="360" w:lineRule="auto"/>
+        <w:ind w:left="0"/>
         <w:jc w:val="both"/>
         <w:rPr>
           <w:rFonts w:ascii="Arial" w:eastAsia="Times New Roman" w:hAnsi="Arial" w:cs="Arial"/>
-          <w:color w:val="000000"/>
-          <w:sz w:val="24"/>
-          <w:szCs w:val="24"/>
-          <w:lang w:eastAsia="tr-TR"/>
+          <w:sz w:val="24"/>
+          <w:szCs w:val="24"/>
+        </w:rPr>
+      </w:pPr>
+    </w:p>
+    <w:p>
+      <w:pPr>
+        <w:pStyle w:val="ListParagraph"/>
+        <w:spacing w:after="120" w:line="360" w:lineRule="auto"/>
+        <w:ind w:left="0"/>
+        <w:jc w:val="both"/>
+        <w:rPr>
+          <w:rFonts w:ascii="Arial" w:eastAsia="Times New Roman" w:hAnsi="Arial" w:cs="Arial"/>
+          <w:sz w:val="24"/>
+          <w:szCs w:val="24"/>
+        </w:rPr>
+      </w:pPr>
+    </w:p>
+    <w:p>
+      <w:pPr>
+        <w:pStyle w:val="ListParagraph"/>
+        <w:spacing w:after="120" w:line="360" w:lineRule="auto"/>
+        <w:ind w:left="0"/>
+        <w:jc w:val="both"/>
+        <w:rPr>
+          <w:rFonts w:ascii="Arial" w:eastAsia="Times New Roman" w:hAnsi="Arial" w:cs="Arial"/>
+          <w:sz w:val="24"/>
+          <w:szCs w:val="24"/>
+        </w:rPr>
+      </w:pPr>
+    </w:p>
+    <w:p>
+      <w:pPr>
+        <w:pStyle w:val="ListParagraph"/>
+        <w:spacing w:after="120" w:line="360" w:lineRule="auto"/>
+        <w:ind w:left="0"/>
+        <w:jc w:val="both"/>
+        <w:rPr>
+          <w:rFonts w:ascii="Arial" w:eastAsia="Times New Roman" w:hAnsi="Arial" w:cs="Arial"/>
+          <w:sz w:val="24"/>
+          <w:szCs w:val="24"/>
+        </w:rPr>
+      </w:pPr>
+    </w:p>
+    <w:p>
+      <w:pPr>
+        <w:rPr>
+          <w:rFonts w:ascii="Arial" w:eastAsia="Times New Roman" w:hAnsi="Arial" w:cs="Arial"/>
+          <w:sz w:val="24"/>
+          <w:szCs w:val="24"/>
         </w:rPr>
       </w:pPr>
       <w:r>
         <w:rPr>
           <w:rFonts w:ascii="Arial" w:eastAsia="Times New Roman" w:hAnsi="Arial" w:cs="Arial"/>
-          <w:color w:val="000000"/>
-          <w:sz w:val="24"/>
-          <w:szCs w:val="24"/>
-          <w:lang w:eastAsia="tr-TR"/>
-        </w:rPr>
-        <w:t>Bunun yanında, güç yoğunluğunu ve verimi arttırmaya yönelik, silisyum tabanlı yarıiletkenlere alternatif olarak, SiC tabanlı transistörlerin ve GaN tabanlı transistörlerin kullanımı önerilmiştir. Özellikle GaN transistörlerin gerilim kısıtından dolayı, motor sargılarının daha düşük gerilimde ve dağıtık bir biçimde kullanıldığı çalışmalar mevcuttur. Literatürde önerilen yapılardan biri örnek olarak Şekil 4’te gösterilmiştir.</w:t>
+          <w:sz w:val="24"/>
+          <w:szCs w:val="24"/>
+        </w:rPr>
+        <w:br w:type="page"/>
       </w:r>
     </w:p>
     <w:p>
       <w:pPr>
+        <w:pStyle w:val="ListParagraph"/>
+        <w:numPr>
+          <w:ilvl w:val="0"/>
+          <w:numId w:val="38"/>
+        </w:numPr>
         <w:spacing w:after="120" w:line="360" w:lineRule="auto"/>
+        <w:ind w:left="284"/>
         <w:jc w:val="both"/>
         <w:rPr>
           <w:rFonts w:ascii="Arial" w:eastAsia="Times New Roman" w:hAnsi="Arial" w:cs="Arial"/>
-          <w:color w:val="000000"/>
-          <w:sz w:val="24"/>
-          <w:szCs w:val="24"/>
-          <w:lang w:eastAsia="tr-TR"/>
-        </w:rPr>
-      </w:pPr>
-    </w:p>
-    <w:p>
-      <w:pPr>
-        <w:spacing w:after="120" w:line="360" w:lineRule="auto"/>
-        <w:jc w:val="both"/>
+          <w:sz w:val="24"/>
+          <w:szCs w:val="24"/>
+        </w:rPr>
+      </w:pPr>
+      <w:r>
         <w:rPr>
           <w:rFonts w:ascii="Arial" w:eastAsia="Times New Roman" w:hAnsi="Arial" w:cs="Arial"/>
-          <w:color w:val="000000"/>
-          <w:sz w:val="24"/>
-          <w:szCs w:val="24"/>
-          <w:lang w:eastAsia="tr-TR"/>
-        </w:rPr>
-      </w:pPr>
-      <w:r>
-        <w:rPr>
-          <w:rFonts w:ascii="Arial" w:eastAsia="Times New Roman" w:hAnsi="Arial" w:cs="Arial"/>
-          <w:noProof/>
-          <w:color w:val="000000"/>
-          <w:sz w:val="24"/>
-          <w:szCs w:val="24"/>
-          <w:lang w:val="en-US"/>
-        </w:rPr>
-        <w:drawing>
-          <wp:inline distT="0" distB="0" distL="0" distR="0" wp14:anchorId="2998A39A" wp14:editId="5FC91D5D">
-            <wp:extent cx="5752465" cy="1753870"/>
-            <wp:effectExtent l="0" t="0" r="635" b="0"/>
-            <wp:docPr id="8" name="Picture 8" descr="E:\mesutdrive\My Research\BAP2017\amaç_şekil1.png"/>
-            <wp:cNvGraphicFramePr>
-              <a:graphicFrameLocks xmlns:a="http://schemas.openxmlformats.org/drawingml/2006/main" noChangeAspect="1"/>
-            </wp:cNvGraphicFramePr>
-            <a:graphic xmlns:a="http://schemas.openxmlformats.org/drawingml/2006/main">
-              <a:graphicData uri="http://schemas.openxmlformats.org/drawingml/2006/picture">
-                <pic:pic xmlns:pic="http://schemas.openxmlformats.org/drawingml/2006/picture">
-                  <pic:nvPicPr>
-                    <pic:cNvPr id="0" name="Picture 1" descr="E:\mesutdrive\My Research\BAP2017\amaç_şekil1.png"/>
-                    <pic:cNvPicPr>
-                      <a:picLocks noChangeAspect="1" noChangeArrowheads="1"/>
-                    </pic:cNvPicPr>
-                  </pic:nvPicPr>
-                  <pic:blipFill>
-                    <a:blip r:embed="rId11">
-                      <a:extLst>
-                        <a:ext uri="{28A0092B-C50C-407E-A947-70E740481C1C}">
-                          <a14:useLocalDpi xmlns:a14="http://schemas.microsoft.com/office/drawing/2010/main" val="0"/>
-                        </a:ext>
-                      </a:extLst>
-                    </a:blip>
-                    <a:srcRect/>
-                    <a:stretch>
-                      <a:fillRect/>
-                    </a:stretch>
-                  </pic:blipFill>
-                  <pic:spPr bwMode="auto">
-                    <a:xfrm>
-                      <a:off x="0" y="0"/>
-                      <a:ext cx="5752465" cy="1753870"/>
-                    </a:xfrm>
-                    <a:prstGeom prst="rect">
-                      <a:avLst/>
-                    </a:prstGeom>
-                    <a:noFill/>
-                    <a:ln>
-                      <a:noFill/>
-                    </a:ln>
-                  </pic:spPr>
-                </pic:pic>
-              </a:graphicData>
-            </a:graphic>
-          </wp:inline>
-        </w:drawing>
+          <w:sz w:val="24"/>
+          <w:szCs w:val="24"/>
+        </w:rPr>
+        <w:lastRenderedPageBreak/>
+        <w:t>Motor ve sürücü ön tasarımı</w:t>
       </w:r>
     </w:p>
     <w:p>
       <w:pPr>
+        <w:pStyle w:val="ListParagraph"/>
         <w:spacing w:after="120" w:line="360" w:lineRule="auto"/>
+        <w:ind w:left="0"/>
         <w:jc w:val="both"/>
         <w:rPr>
           <w:rFonts w:ascii="Arial" w:eastAsia="Times New Roman" w:hAnsi="Arial" w:cs="Arial"/>
-          <w:color w:val="000000"/>
-          <w:sz w:val="24"/>
-          <w:szCs w:val="24"/>
-          <w:lang w:eastAsia="tr-TR"/>
+          <w:sz w:val="24"/>
+          <w:szCs w:val="24"/>
+        </w:rPr>
+      </w:pPr>
+    </w:p>
+    <w:p>
+      <w:pPr>
+        <w:pStyle w:val="ListParagraph"/>
+        <w:spacing w:after="120" w:line="360" w:lineRule="auto"/>
+        <w:ind w:left="0"/>
+        <w:jc w:val="both"/>
+        <w:rPr>
+          <w:rFonts w:ascii="Arial" w:eastAsia="Times New Roman" w:hAnsi="Arial" w:cs="Arial"/>
+          <w:sz w:val="24"/>
+          <w:szCs w:val="24"/>
+        </w:rPr>
+      </w:pPr>
+    </w:p>
+    <w:p>
+      <w:pPr>
+        <w:pStyle w:val="ListParagraph"/>
+        <w:spacing w:after="120" w:line="360" w:lineRule="auto"/>
+        <w:ind w:left="0"/>
+        <w:jc w:val="both"/>
+        <w:rPr>
+          <w:rFonts w:ascii="Arial" w:eastAsia="Times New Roman" w:hAnsi="Arial" w:cs="Arial"/>
+          <w:sz w:val="24"/>
+          <w:szCs w:val="24"/>
+        </w:rPr>
+      </w:pPr>
+    </w:p>
+    <w:p>
+      <w:pPr>
+        <w:pStyle w:val="ListParagraph"/>
+        <w:spacing w:after="120" w:line="360" w:lineRule="auto"/>
+        <w:ind w:left="0"/>
+        <w:jc w:val="both"/>
+        <w:rPr>
+          <w:rFonts w:ascii="Arial" w:eastAsia="Times New Roman" w:hAnsi="Arial" w:cs="Arial"/>
+          <w:sz w:val="24"/>
+          <w:szCs w:val="24"/>
+        </w:rPr>
+      </w:pPr>
+    </w:p>
+    <w:p>
+      <w:pPr>
+        <w:pStyle w:val="ListParagraph"/>
+        <w:spacing w:after="120" w:line="360" w:lineRule="auto"/>
+        <w:ind w:left="0"/>
+        <w:jc w:val="both"/>
+        <w:rPr>
+          <w:rFonts w:ascii="Arial" w:eastAsia="Times New Roman" w:hAnsi="Arial" w:cs="Arial"/>
+          <w:sz w:val="24"/>
+          <w:szCs w:val="24"/>
+        </w:rPr>
+      </w:pPr>
+    </w:p>
+    <w:p>
+      <w:pPr>
+        <w:pStyle w:val="ListParagraph"/>
+        <w:spacing w:after="120" w:line="360" w:lineRule="auto"/>
+        <w:ind w:left="0"/>
+        <w:jc w:val="both"/>
+        <w:rPr>
+          <w:rFonts w:ascii="Arial" w:eastAsia="Times New Roman" w:hAnsi="Arial" w:cs="Arial"/>
+          <w:sz w:val="24"/>
+          <w:szCs w:val="24"/>
+        </w:rPr>
+      </w:pPr>
+    </w:p>
+    <w:p>
+      <w:pPr>
+        <w:rPr>
+          <w:rFonts w:ascii="Arial" w:eastAsia="Times New Roman" w:hAnsi="Arial" w:cs="Arial"/>
+          <w:sz w:val="24"/>
+          <w:szCs w:val="24"/>
         </w:rPr>
       </w:pPr>
       <w:r>
         <w:rPr>
           <w:rFonts w:ascii="Arial" w:eastAsia="Times New Roman" w:hAnsi="Arial" w:cs="Arial"/>
-          <w:color w:val="000000"/>
-          <w:sz w:val="24"/>
-          <w:szCs w:val="24"/>
-          <w:lang w:eastAsia="tr-TR"/>
-        </w:rPr>
-        <w:t>Seri bağlı sürücüler</w:t>
-      </w:r>
-      <w:r>
-        <w:rPr>
-          <w:rFonts w:ascii="Arial" w:eastAsia="Times New Roman" w:hAnsi="Arial" w:cs="Arial"/>
-          <w:color w:val="000000"/>
-          <w:sz w:val="24"/>
-          <w:szCs w:val="24"/>
-          <w:lang w:eastAsia="tr-TR"/>
-        </w:rPr>
-        <w:tab/>
-      </w:r>
-      <w:r>
-        <w:rPr>
-          <w:rFonts w:ascii="Arial" w:eastAsia="Times New Roman" w:hAnsi="Arial" w:cs="Arial"/>
-          <w:color w:val="000000"/>
-          <w:sz w:val="24"/>
-          <w:szCs w:val="24"/>
-          <w:lang w:eastAsia="tr-TR"/>
-        </w:rPr>
-        <w:tab/>
-        <w:t>Paralel bağlı sürücüler</w:t>
-      </w:r>
-      <w:r>
-        <w:rPr>
-          <w:rFonts w:ascii="Arial" w:eastAsia="Times New Roman" w:hAnsi="Arial" w:cs="Arial"/>
-          <w:color w:val="000000"/>
-          <w:sz w:val="24"/>
-          <w:szCs w:val="24"/>
-          <w:lang w:eastAsia="tr-TR"/>
-        </w:rPr>
-        <w:tab/>
-      </w:r>
-      <w:r>
-        <w:rPr>
-          <w:rFonts w:ascii="Arial" w:eastAsia="Times New Roman" w:hAnsi="Arial" w:cs="Arial"/>
-          <w:color w:val="000000"/>
-          <w:sz w:val="24"/>
-          <w:szCs w:val="24"/>
-          <w:lang w:eastAsia="tr-TR"/>
-        </w:rPr>
-        <w:tab/>
-        <w:t>Standart üç faz sürücü</w:t>
+          <w:sz w:val="24"/>
+          <w:szCs w:val="24"/>
+        </w:rPr>
+        <w:br w:type="page"/>
       </w:r>
     </w:p>
     <w:p>
       <w:pPr>
+        <w:pStyle w:val="ListParagraph"/>
+        <w:numPr>
+          <w:ilvl w:val="0"/>
+          <w:numId w:val="38"/>
+        </w:numPr>
         <w:spacing w:after="120" w:line="360" w:lineRule="auto"/>
+        <w:ind w:left="284"/>
         <w:jc w:val="both"/>
         <w:rPr>
           <w:rFonts w:ascii="Arial" w:eastAsia="Times New Roman" w:hAnsi="Arial" w:cs="Arial"/>
-          <w:color w:val="000000"/>
-          <w:sz w:val="24"/>
-          <w:szCs w:val="24"/>
-          <w:lang w:eastAsia="tr-TR"/>
+          <w:sz w:val="24"/>
+          <w:szCs w:val="24"/>
         </w:rPr>
       </w:pPr>
       <w:r>
         <w:rPr>
           <w:rFonts w:ascii="Arial" w:eastAsia="Times New Roman" w:hAnsi="Arial" w:cs="Arial"/>
-          <w:color w:val="000000"/>
-          <w:sz w:val="24"/>
-          <w:szCs w:val="24"/>
-          <w:lang w:eastAsia="tr-TR"/>
-        </w:rPr>
-        <w:t>Şekil 3: Farklı motor ve sürücü yapıları</w:t>
+          <w:sz w:val="24"/>
+          <w:szCs w:val="24"/>
+        </w:rPr>
+        <w:lastRenderedPageBreak/>
+        <w:t>Motor sürücü sistemi güç katı tasarımı</w:t>
       </w:r>
     </w:p>
     <w:p>
       <w:pPr>
+        <w:pStyle w:val="ListParagraph"/>
         <w:spacing w:after="120" w:line="360" w:lineRule="auto"/>
+        <w:ind w:left="0"/>
         <w:jc w:val="both"/>
         <w:rPr>
           <w:rFonts w:ascii="Arial" w:eastAsia="Times New Roman" w:hAnsi="Arial" w:cs="Arial"/>
-          <w:color w:val="000000"/>
-          <w:sz w:val="24"/>
-          <w:szCs w:val="24"/>
-          <w:lang w:eastAsia="tr-TR"/>
+          <w:sz w:val="24"/>
+          <w:szCs w:val="24"/>
         </w:rPr>
       </w:pPr>
     </w:p>
     <w:p>
       <w:pPr>
+        <w:pStyle w:val="ListParagraph"/>
         <w:spacing w:after="120" w:line="360" w:lineRule="auto"/>
+        <w:ind w:left="0"/>
         <w:jc w:val="both"/>
         <w:rPr>
           <w:rFonts w:ascii="Arial" w:eastAsia="Times New Roman" w:hAnsi="Arial" w:cs="Arial"/>
-          <w:color w:val="000000"/>
-          <w:sz w:val="24"/>
-          <w:szCs w:val="24"/>
-          <w:lang w:eastAsia="tr-TR"/>
+          <w:sz w:val="24"/>
+          <w:szCs w:val="24"/>
+        </w:rPr>
+      </w:pPr>
+    </w:p>
+    <w:p>
+      <w:pPr>
+        <w:pStyle w:val="ListParagraph"/>
+        <w:spacing w:after="120" w:line="360" w:lineRule="auto"/>
+        <w:ind w:left="0"/>
+        <w:jc w:val="both"/>
+        <w:rPr>
+          <w:rFonts w:ascii="Arial" w:eastAsia="Times New Roman" w:hAnsi="Arial" w:cs="Arial"/>
+          <w:sz w:val="24"/>
+          <w:szCs w:val="24"/>
+        </w:rPr>
+      </w:pPr>
+    </w:p>
+    <w:p>
+      <w:pPr>
+        <w:pStyle w:val="ListParagraph"/>
+        <w:spacing w:after="120" w:line="360" w:lineRule="auto"/>
+        <w:ind w:left="0"/>
+        <w:jc w:val="both"/>
+        <w:rPr>
+          <w:rFonts w:ascii="Arial" w:eastAsia="Times New Roman" w:hAnsi="Arial" w:cs="Arial"/>
+          <w:sz w:val="24"/>
+          <w:szCs w:val="24"/>
+        </w:rPr>
+      </w:pPr>
+    </w:p>
+    <w:p>
+      <w:pPr>
+        <w:pStyle w:val="ListParagraph"/>
+        <w:spacing w:after="120" w:line="360" w:lineRule="auto"/>
+        <w:ind w:left="0"/>
+        <w:jc w:val="both"/>
+        <w:rPr>
+          <w:rFonts w:ascii="Arial" w:eastAsia="Times New Roman" w:hAnsi="Arial" w:cs="Arial"/>
+          <w:sz w:val="24"/>
+          <w:szCs w:val="24"/>
+        </w:rPr>
+      </w:pPr>
+    </w:p>
+    <w:p>
+      <w:pPr>
+        <w:pStyle w:val="ListParagraph"/>
+        <w:spacing w:after="120" w:line="360" w:lineRule="auto"/>
+        <w:ind w:left="0"/>
+        <w:jc w:val="both"/>
+        <w:rPr>
+          <w:rFonts w:ascii="Arial" w:eastAsia="Times New Roman" w:hAnsi="Arial" w:cs="Arial"/>
+          <w:sz w:val="24"/>
+          <w:szCs w:val="24"/>
+        </w:rPr>
+      </w:pPr>
+    </w:p>
+    <w:p>
+      <w:pPr>
+        <w:rPr>
+          <w:rFonts w:ascii="Arial" w:eastAsia="Times New Roman" w:hAnsi="Arial" w:cs="Arial"/>
+          <w:sz w:val="24"/>
+          <w:szCs w:val="24"/>
         </w:rPr>
       </w:pPr>
       <w:r>
         <w:rPr>
           <w:rFonts w:ascii="Arial" w:eastAsia="Times New Roman" w:hAnsi="Arial" w:cs="Arial"/>
-          <w:noProof/>
-          <w:color w:val="000000"/>
-          <w:sz w:val="24"/>
-          <w:szCs w:val="24"/>
-          <w:lang w:val="en-US"/>
-        </w:rPr>
-        <w:lastRenderedPageBreak/>
-        <w:drawing>
-          <wp:inline distT="0" distB="0" distL="0" distR="0" wp14:anchorId="4178717F" wp14:editId="44A6E084">
-            <wp:extent cx="2377440" cy="1824288"/>
-            <wp:effectExtent l="0" t="0" r="3810" b="5080"/>
-            <wp:docPr id="9" name="Picture 9" descr="E:\mesutdrive\My Research\BAP2017\amaç_şekil2.png"/>
-            <wp:cNvGraphicFramePr>
-              <a:graphicFrameLocks xmlns:a="http://schemas.openxmlformats.org/drawingml/2006/main" noChangeAspect="1"/>
-            </wp:cNvGraphicFramePr>
-            <a:graphic xmlns:a="http://schemas.openxmlformats.org/drawingml/2006/main">
-              <a:graphicData uri="http://schemas.openxmlformats.org/drawingml/2006/picture">
-                <pic:pic xmlns:pic="http://schemas.openxmlformats.org/drawingml/2006/picture">
-                  <pic:nvPicPr>
-                    <pic:cNvPr id="0" name="Picture 2" descr="E:\mesutdrive\My Research\BAP2017\amaç_şekil2.png"/>
-                    <pic:cNvPicPr>
-                      <a:picLocks noChangeAspect="1" noChangeArrowheads="1"/>
-                    </pic:cNvPicPr>
-                  </pic:nvPicPr>
-                  <pic:blipFill rotWithShape="1">
-                    <a:blip r:embed="rId12">
-                      <a:extLst>
-                        <a:ext uri="{28A0092B-C50C-407E-A947-70E740481C1C}">
-                          <a14:useLocalDpi xmlns:a14="http://schemas.microsoft.com/office/drawing/2010/main" val="0"/>
-                        </a:ext>
-                      </a:extLst>
-                    </a:blip>
-                    <a:srcRect t="59085"/>
-                    <a:stretch/>
-                  </pic:blipFill>
-                  <pic:spPr bwMode="auto">
-                    <a:xfrm>
-                      <a:off x="0" y="0"/>
-                      <a:ext cx="2401784" cy="1842968"/>
-                    </a:xfrm>
-                    <a:prstGeom prst="rect">
-                      <a:avLst/>
-                    </a:prstGeom>
-                    <a:noFill/>
-                    <a:ln>
-                      <a:noFill/>
-                    </a:ln>
-                    <a:extLst>
-                      <a:ext uri="{53640926-AAD7-44D8-BBD7-CCE9431645EC}">
-                        <a14:shadowObscured xmlns:a14="http://schemas.microsoft.com/office/drawing/2010/main"/>
-                      </a:ext>
-                    </a:extLst>
-                  </pic:spPr>
-                </pic:pic>
-              </a:graphicData>
-            </a:graphic>
-          </wp:inline>
-        </w:drawing>
-      </w:r>
-      <w:r>
-        <w:rPr>
-          <w:rFonts w:ascii="Arial" w:eastAsia="Times New Roman" w:hAnsi="Arial" w:cs="Arial"/>
-          <w:noProof/>
-          <w:color w:val="000000"/>
-          <w:sz w:val="24"/>
-          <w:szCs w:val="24"/>
-          <w:lang w:val="en-US"/>
-        </w:rPr>
-        <w:drawing>
-          <wp:inline distT="0" distB="0" distL="0" distR="0" wp14:anchorId="50FFF774" wp14:editId="06C4EC45">
-            <wp:extent cx="2092147" cy="2156059"/>
-            <wp:effectExtent l="0" t="0" r="3810" b="0"/>
-            <wp:docPr id="3" name="Picture 3" descr="E:\mesutdrive\My Research\BAP2017\amaç_şekil2.png"/>
-            <wp:cNvGraphicFramePr>
-              <a:graphicFrameLocks xmlns:a="http://schemas.openxmlformats.org/drawingml/2006/main" noChangeAspect="1"/>
-            </wp:cNvGraphicFramePr>
-            <a:graphic xmlns:a="http://schemas.openxmlformats.org/drawingml/2006/main">
-              <a:graphicData uri="http://schemas.openxmlformats.org/drawingml/2006/picture">
-                <pic:pic xmlns:pic="http://schemas.openxmlformats.org/drawingml/2006/picture">
-                  <pic:nvPicPr>
-                    <pic:cNvPr id="0" name="Picture 3" descr="E:\mesutdrive\My Research\BAP2017\amaç_şekil2.png"/>
-                    <pic:cNvPicPr>
-                      <a:picLocks noChangeAspect="1" noChangeArrowheads="1"/>
-                    </pic:cNvPicPr>
-                  </pic:nvPicPr>
-                  <pic:blipFill rotWithShape="1">
-                    <a:blip r:embed="rId12">
-                      <a:extLst>
-                        <a:ext uri="{28A0092B-C50C-407E-A947-70E740481C1C}">
-                          <a14:useLocalDpi xmlns:a14="http://schemas.microsoft.com/office/drawing/2010/main" val="0"/>
-                        </a:ext>
-                      </a:extLst>
-                    </a:blip>
-                    <a:srcRect b="45050"/>
-                    <a:stretch/>
-                  </pic:blipFill>
-                  <pic:spPr bwMode="auto">
-                    <a:xfrm>
-                      <a:off x="0" y="0"/>
-                      <a:ext cx="2102517" cy="2166746"/>
-                    </a:xfrm>
-                    <a:prstGeom prst="rect">
-                      <a:avLst/>
-                    </a:prstGeom>
-                    <a:noFill/>
-                    <a:ln>
-                      <a:noFill/>
-                    </a:ln>
-                    <a:extLst>
-                      <a:ext uri="{53640926-AAD7-44D8-BBD7-CCE9431645EC}">
-                        <a14:shadowObscured xmlns:a14="http://schemas.microsoft.com/office/drawing/2010/main"/>
-                      </a:ext>
-                    </a:extLst>
-                  </pic:spPr>
-                </pic:pic>
-              </a:graphicData>
-            </a:graphic>
-          </wp:inline>
-        </w:drawing>
+          <w:sz w:val="24"/>
+          <w:szCs w:val="24"/>
+        </w:rPr>
+        <w:br w:type="page"/>
       </w:r>
     </w:p>
     <w:p>
       <w:pPr>
+        <w:pStyle w:val="ListParagraph"/>
+        <w:numPr>
+          <w:ilvl w:val="0"/>
+          <w:numId w:val="38"/>
+        </w:numPr>
         <w:spacing w:after="120" w:line="360" w:lineRule="auto"/>
+        <w:ind w:left="284"/>
         <w:jc w:val="both"/>
         <w:rPr>
           <w:rFonts w:ascii="Arial" w:eastAsia="Times New Roman" w:hAnsi="Arial" w:cs="Arial"/>
-          <w:color w:val="000000"/>
-          <w:sz w:val="24"/>
-          <w:szCs w:val="24"/>
-          <w:lang w:eastAsia="tr-TR"/>
-        </w:rPr>
-      </w:pPr>
-    </w:p>
-    <w:p>
-      <w:pPr>
-        <w:spacing w:after="120" w:line="360" w:lineRule="auto"/>
-        <w:jc w:val="both"/>
+          <w:sz w:val="24"/>
+          <w:szCs w:val="24"/>
+        </w:rPr>
+      </w:pPr>
+      <w:r>
         <w:rPr>
           <w:rFonts w:ascii="Arial" w:eastAsia="Times New Roman" w:hAnsi="Arial" w:cs="Arial"/>
           <w:sz w:val="24"/>
           <w:szCs w:val="24"/>
-          <w:lang w:eastAsia="tr-TR"/>
-        </w:rPr>
-      </w:pPr>
-      <w:r>
-        <w:rPr>
-          <w:rFonts w:ascii="Arial" w:eastAsia="Times New Roman" w:hAnsi="Arial" w:cs="Arial"/>
-          <w:color w:val="000000"/>
-          <w:sz w:val="24"/>
-          <w:szCs w:val="24"/>
-          <w:lang w:eastAsia="tr-TR"/>
-        </w:rPr>
-        <w:t>Şekil 4: Dağıtık motor stator sargı konfigürasyonu ve çok seviyeli motor sürücü yapısı</w:t>
+        </w:rPr>
+        <w:lastRenderedPageBreak/>
+        <w:t>Kondansatör bankası tasarımı</w:t>
       </w:r>
     </w:p>
     <w:p>
       <w:pPr>
+        <w:pStyle w:val="ListParagraph"/>
         <w:spacing w:after="120" w:line="360" w:lineRule="auto"/>
+        <w:ind w:left="0"/>
         <w:jc w:val="both"/>
         <w:rPr>
           <w:rFonts w:ascii="Arial" w:eastAsia="Times New Roman" w:hAnsi="Arial" w:cs="Arial"/>
           <w:sz w:val="24"/>
           <w:szCs w:val="24"/>
-          <w:lang w:eastAsia="tr-TR"/>
         </w:rPr>
       </w:pPr>
     </w:p>
     <w:p>
       <w:pPr>
+        <w:pStyle w:val="ListParagraph"/>
         <w:spacing w:after="120" w:line="360" w:lineRule="auto"/>
+        <w:ind w:left="0"/>
         <w:jc w:val="both"/>
         <w:rPr>
           <w:rFonts w:ascii="Arial" w:eastAsia="Times New Roman" w:hAnsi="Arial" w:cs="Arial"/>
           <w:sz w:val="24"/>
           <w:szCs w:val="24"/>
-          <w:lang w:eastAsia="tr-TR"/>
+        </w:rPr>
+      </w:pPr>
+    </w:p>
+    <w:p>
+      <w:pPr>
+        <w:pStyle w:val="ListParagraph"/>
+        <w:spacing w:after="120" w:line="360" w:lineRule="auto"/>
+        <w:ind w:left="0"/>
+        <w:jc w:val="both"/>
+        <w:rPr>
+          <w:rFonts w:ascii="Arial" w:eastAsia="Times New Roman" w:hAnsi="Arial" w:cs="Arial"/>
+          <w:sz w:val="24"/>
+          <w:szCs w:val="24"/>
+        </w:rPr>
+      </w:pPr>
+    </w:p>
+    <w:p>
+      <w:pPr>
+        <w:pStyle w:val="ListParagraph"/>
+        <w:spacing w:after="120" w:line="360" w:lineRule="auto"/>
+        <w:ind w:left="0"/>
+        <w:jc w:val="both"/>
+        <w:rPr>
+          <w:rFonts w:ascii="Arial" w:eastAsia="Times New Roman" w:hAnsi="Arial" w:cs="Arial"/>
+          <w:sz w:val="24"/>
+          <w:szCs w:val="24"/>
+        </w:rPr>
+      </w:pPr>
+    </w:p>
+    <w:p>
+      <w:pPr>
+        <w:pStyle w:val="ListParagraph"/>
+        <w:spacing w:after="120" w:line="360" w:lineRule="auto"/>
+        <w:ind w:left="0"/>
+        <w:jc w:val="both"/>
+        <w:rPr>
+          <w:rFonts w:ascii="Arial" w:eastAsia="Times New Roman" w:hAnsi="Arial" w:cs="Arial"/>
+          <w:sz w:val="24"/>
+          <w:szCs w:val="24"/>
+        </w:rPr>
+      </w:pPr>
+    </w:p>
+    <w:p>
+      <w:pPr>
+        <w:pStyle w:val="ListParagraph"/>
+        <w:spacing w:after="120" w:line="360" w:lineRule="auto"/>
+        <w:ind w:left="0"/>
+        <w:jc w:val="both"/>
+        <w:rPr>
+          <w:rFonts w:ascii="Arial" w:eastAsia="Times New Roman" w:hAnsi="Arial" w:cs="Arial"/>
+          <w:sz w:val="24"/>
+          <w:szCs w:val="24"/>
+        </w:rPr>
+      </w:pPr>
+    </w:p>
+    <w:p>
+      <w:pPr>
+        <w:pStyle w:val="ListParagraph"/>
+        <w:spacing w:after="120" w:line="360" w:lineRule="auto"/>
+        <w:ind w:left="0"/>
+        <w:jc w:val="both"/>
+        <w:rPr>
+          <w:rFonts w:ascii="Arial" w:eastAsia="Times New Roman" w:hAnsi="Arial" w:cs="Arial"/>
+          <w:sz w:val="24"/>
+          <w:szCs w:val="24"/>
+        </w:rPr>
+      </w:pPr>
+    </w:p>
+    <w:p>
+      <w:pPr>
+        <w:rPr>
+          <w:rFonts w:ascii="Arial" w:eastAsia="Times New Roman" w:hAnsi="Arial" w:cs="Arial"/>
+          <w:sz w:val="24"/>
+          <w:szCs w:val="24"/>
         </w:rPr>
       </w:pPr>
       <w:r>
@@ -806,26 +676,336 @@
           <w:rFonts w:ascii="Arial" w:eastAsia="Times New Roman" w:hAnsi="Arial" w:cs="Arial"/>
           <w:sz w:val="24"/>
           <w:szCs w:val="24"/>
-          <w:lang w:eastAsia="tr-TR"/>
-        </w:rPr>
-        <w:t>Bunun yanında, pasif elemanların küçültülmesine yönelik pek çok çalışmaya rastlanmıştır. Bunlardan en yaygın olanı, motor sürücü DC barasında yer alan kondansatör bankasının elektriksel özelliklerinin modellenmesi (RMS akımı, gerilim dalgalanması vb.) ve halihazırda ticari olarak yaygın olan kondansatör tiplerinin çeşitli yönlerden karşılaştırılmasıdır. Bir diğer incelenen konu her iki yapıyı (motor ve sürücü) tek ve ortak bir soğutucu ile soğutma üzerinedir. Bu amaçla çeşitli termal modeller geliştirilmiş, farklı tipte (doğal, hava veya sulu) soğutma tekniklerinin performansa etkileri incelenmiştir.</w:t>
+        </w:rPr>
+        <w:br w:type="page"/>
       </w:r>
     </w:p>
     <w:p>
       <w:pPr>
-        <w:rPr>
-          <w:rFonts w:ascii="Arial" w:hAnsi="Arial" w:cs="Arial"/>
-          <w:b/>
-          <w:sz w:val="24"/>
-          <w:szCs w:val="24"/>
-        </w:rPr>
-      </w:pPr>
-      <w:bookmarkStart w:id="0" w:name="_GoBack"/>
-      <w:bookmarkEnd w:id="0"/>
+        <w:pStyle w:val="ListParagraph"/>
+        <w:numPr>
+          <w:ilvl w:val="0"/>
+          <w:numId w:val="38"/>
+        </w:numPr>
+        <w:spacing w:after="120" w:line="360" w:lineRule="auto"/>
+        <w:ind w:left="284"/>
+        <w:jc w:val="both"/>
+        <w:rPr>
+          <w:rFonts w:ascii="Arial" w:eastAsia="Times New Roman" w:hAnsi="Arial" w:cs="Arial"/>
+          <w:sz w:val="24"/>
+          <w:szCs w:val="24"/>
+        </w:rPr>
+      </w:pPr>
+      <w:r>
+        <w:rPr>
+          <w:rFonts w:ascii="Arial" w:eastAsia="Times New Roman" w:hAnsi="Arial" w:cs="Arial"/>
+          <w:sz w:val="24"/>
+          <w:szCs w:val="24"/>
+        </w:rPr>
+        <w:lastRenderedPageBreak/>
+        <w:t>Benzetim çalışmaları</w:t>
+      </w:r>
+    </w:p>
+    <w:p>
+      <w:pPr>
+        <w:pStyle w:val="ListParagraph"/>
+        <w:spacing w:after="120" w:line="360" w:lineRule="auto"/>
+        <w:ind w:left="0"/>
+        <w:jc w:val="both"/>
+        <w:rPr>
+          <w:rFonts w:ascii="Arial" w:eastAsia="Times New Roman" w:hAnsi="Arial" w:cs="Arial"/>
+          <w:sz w:val="24"/>
+          <w:szCs w:val="24"/>
+        </w:rPr>
+      </w:pPr>
+    </w:p>
+    <w:p>
+      <w:pPr>
+        <w:pStyle w:val="ListParagraph"/>
+        <w:spacing w:after="120" w:line="360" w:lineRule="auto"/>
+        <w:ind w:left="0"/>
+        <w:jc w:val="both"/>
+        <w:rPr>
+          <w:rFonts w:ascii="Arial" w:eastAsia="Times New Roman" w:hAnsi="Arial" w:cs="Arial"/>
+          <w:sz w:val="24"/>
+          <w:szCs w:val="24"/>
+        </w:rPr>
+      </w:pPr>
+    </w:p>
+    <w:p>
+      <w:pPr>
+        <w:pStyle w:val="ListParagraph"/>
+        <w:spacing w:after="120" w:line="360" w:lineRule="auto"/>
+        <w:ind w:left="0"/>
+        <w:jc w:val="both"/>
+        <w:rPr>
+          <w:rFonts w:ascii="Arial" w:eastAsia="Times New Roman" w:hAnsi="Arial" w:cs="Arial"/>
+          <w:sz w:val="24"/>
+          <w:szCs w:val="24"/>
+        </w:rPr>
+      </w:pPr>
+    </w:p>
+    <w:p>
+      <w:pPr>
+        <w:pStyle w:val="ListParagraph"/>
+        <w:spacing w:after="120" w:line="360" w:lineRule="auto"/>
+        <w:ind w:left="0"/>
+        <w:jc w:val="both"/>
+        <w:rPr>
+          <w:rFonts w:ascii="Arial" w:eastAsia="Times New Roman" w:hAnsi="Arial" w:cs="Arial"/>
+          <w:sz w:val="24"/>
+          <w:szCs w:val="24"/>
+        </w:rPr>
+      </w:pPr>
+    </w:p>
+    <w:p>
+      <w:pPr>
+        <w:pStyle w:val="ListParagraph"/>
+        <w:spacing w:after="120" w:line="360" w:lineRule="auto"/>
+        <w:ind w:left="0"/>
+        <w:jc w:val="both"/>
+        <w:rPr>
+          <w:rFonts w:ascii="Arial" w:eastAsia="Times New Roman" w:hAnsi="Arial" w:cs="Arial"/>
+          <w:sz w:val="24"/>
+          <w:szCs w:val="24"/>
+        </w:rPr>
+      </w:pPr>
+    </w:p>
+    <w:p>
+      <w:pPr>
+        <w:pStyle w:val="ListParagraph"/>
+        <w:spacing w:after="120" w:line="360" w:lineRule="auto"/>
+        <w:ind w:left="0"/>
+        <w:jc w:val="both"/>
+        <w:rPr>
+          <w:rFonts w:ascii="Arial" w:eastAsia="Times New Roman" w:hAnsi="Arial" w:cs="Arial"/>
+          <w:sz w:val="24"/>
+          <w:szCs w:val="24"/>
+        </w:rPr>
+      </w:pPr>
+    </w:p>
+    <w:p>
+      <w:pPr>
+        <w:pStyle w:val="ListParagraph"/>
+        <w:spacing w:after="120" w:line="360" w:lineRule="auto"/>
+        <w:ind w:left="0"/>
+        <w:jc w:val="both"/>
+        <w:rPr>
+          <w:rFonts w:ascii="Arial" w:eastAsia="Times New Roman" w:hAnsi="Arial" w:cs="Arial"/>
+          <w:sz w:val="24"/>
+          <w:szCs w:val="24"/>
+        </w:rPr>
+      </w:pPr>
+    </w:p>
+    <w:p>
+      <w:pPr>
+        <w:rPr>
+          <w:rFonts w:ascii="Arial" w:eastAsia="Times New Roman" w:hAnsi="Arial" w:cs="Arial"/>
+          <w:sz w:val="24"/>
+          <w:szCs w:val="24"/>
+        </w:rPr>
+      </w:pPr>
+      <w:r>
+        <w:rPr>
+          <w:rFonts w:ascii="Arial" w:eastAsia="Times New Roman" w:hAnsi="Arial" w:cs="Arial"/>
+          <w:sz w:val="24"/>
+          <w:szCs w:val="24"/>
+        </w:rPr>
+        <w:br w:type="page"/>
+      </w:r>
+    </w:p>
+    <w:p>
+      <w:pPr>
+        <w:pStyle w:val="ListParagraph"/>
+        <w:numPr>
+          <w:ilvl w:val="0"/>
+          <w:numId w:val="38"/>
+        </w:numPr>
+        <w:spacing w:after="120" w:line="360" w:lineRule="auto"/>
+        <w:ind w:left="284"/>
+        <w:jc w:val="both"/>
+        <w:rPr>
+          <w:rFonts w:ascii="Arial" w:eastAsia="Times New Roman" w:hAnsi="Arial" w:cs="Arial"/>
+          <w:sz w:val="24"/>
+          <w:szCs w:val="24"/>
+        </w:rPr>
+      </w:pPr>
+      <w:r>
+        <w:rPr>
+          <w:rFonts w:ascii="Arial" w:eastAsia="Times New Roman" w:hAnsi="Arial" w:cs="Arial"/>
+          <w:sz w:val="24"/>
+          <w:szCs w:val="24"/>
+        </w:rPr>
+        <w:lastRenderedPageBreak/>
+        <w:t>Baskı devre kartı şematik tasarımı</w:t>
+      </w:r>
+    </w:p>
+    <w:p>
+      <w:pPr>
+        <w:pStyle w:val="ListParagraph"/>
+        <w:spacing w:after="120" w:line="360" w:lineRule="auto"/>
+        <w:ind w:left="0"/>
+        <w:jc w:val="both"/>
+        <w:rPr>
+          <w:rFonts w:ascii="Arial" w:eastAsia="Times New Roman" w:hAnsi="Arial" w:cs="Arial"/>
+          <w:sz w:val="24"/>
+          <w:szCs w:val="24"/>
+        </w:rPr>
+      </w:pPr>
+    </w:p>
+    <w:p>
+      <w:pPr>
+        <w:pStyle w:val="ListParagraph"/>
+        <w:spacing w:after="120" w:line="360" w:lineRule="auto"/>
+        <w:ind w:left="0"/>
+        <w:jc w:val="both"/>
+        <w:rPr>
+          <w:rFonts w:ascii="Arial" w:eastAsia="Times New Roman" w:hAnsi="Arial" w:cs="Arial"/>
+          <w:sz w:val="24"/>
+          <w:szCs w:val="24"/>
+        </w:rPr>
+      </w:pPr>
+    </w:p>
+    <w:p>
+      <w:pPr>
+        <w:pStyle w:val="ListParagraph"/>
+        <w:spacing w:after="120" w:line="360" w:lineRule="auto"/>
+        <w:ind w:left="0"/>
+        <w:jc w:val="both"/>
+        <w:rPr>
+          <w:rFonts w:ascii="Arial" w:eastAsia="Times New Roman" w:hAnsi="Arial" w:cs="Arial"/>
+          <w:sz w:val="24"/>
+          <w:szCs w:val="24"/>
+        </w:rPr>
+      </w:pPr>
+    </w:p>
+    <w:p>
+      <w:pPr>
+        <w:pStyle w:val="ListParagraph"/>
+        <w:spacing w:after="120" w:line="360" w:lineRule="auto"/>
+        <w:ind w:left="0"/>
+        <w:jc w:val="both"/>
+        <w:rPr>
+          <w:rFonts w:ascii="Arial" w:eastAsia="Times New Roman" w:hAnsi="Arial" w:cs="Arial"/>
+          <w:sz w:val="24"/>
+          <w:szCs w:val="24"/>
+        </w:rPr>
+      </w:pPr>
+    </w:p>
+    <w:p>
+      <w:pPr>
+        <w:pStyle w:val="ListParagraph"/>
+        <w:spacing w:after="120" w:line="360" w:lineRule="auto"/>
+        <w:ind w:left="0"/>
+        <w:jc w:val="both"/>
+        <w:rPr>
+          <w:rFonts w:ascii="Arial" w:eastAsia="Times New Roman" w:hAnsi="Arial" w:cs="Arial"/>
+          <w:sz w:val="24"/>
+          <w:szCs w:val="24"/>
+        </w:rPr>
+      </w:pPr>
+    </w:p>
+    <w:p>
+      <w:pPr>
+        <w:pStyle w:val="ListParagraph"/>
+        <w:spacing w:after="120" w:line="360" w:lineRule="auto"/>
+        <w:ind w:left="0"/>
+        <w:jc w:val="both"/>
+        <w:rPr>
+          <w:rFonts w:ascii="Arial" w:eastAsia="Times New Roman" w:hAnsi="Arial" w:cs="Arial"/>
+          <w:sz w:val="24"/>
+          <w:szCs w:val="24"/>
+        </w:rPr>
+      </w:pPr>
+    </w:p>
+    <w:p>
+      <w:pPr>
+        <w:pStyle w:val="ListParagraph"/>
+        <w:spacing w:after="120" w:line="360" w:lineRule="auto"/>
+        <w:ind w:left="0"/>
+        <w:jc w:val="both"/>
+        <w:rPr>
+          <w:rFonts w:ascii="Arial" w:eastAsia="Times New Roman" w:hAnsi="Arial" w:cs="Arial"/>
+          <w:sz w:val="24"/>
+          <w:szCs w:val="24"/>
+        </w:rPr>
+      </w:pPr>
+    </w:p>
+    <w:p>
+      <w:pPr>
+        <w:pStyle w:val="ListParagraph"/>
+        <w:spacing w:after="120" w:line="360" w:lineRule="auto"/>
+        <w:ind w:left="0"/>
+        <w:jc w:val="both"/>
+        <w:rPr>
+          <w:rFonts w:ascii="Arial" w:eastAsia="Times New Roman" w:hAnsi="Arial" w:cs="Arial"/>
+          <w:sz w:val="24"/>
+          <w:szCs w:val="24"/>
+        </w:rPr>
+      </w:pPr>
+    </w:p>
+    <w:p>
+      <w:pPr>
+        <w:rPr>
+          <w:rFonts w:ascii="Arial" w:eastAsia="Times New Roman" w:hAnsi="Arial" w:cs="Arial"/>
+          <w:sz w:val="24"/>
+          <w:szCs w:val="24"/>
+        </w:rPr>
+      </w:pPr>
+      <w:r>
+        <w:rPr>
+          <w:rFonts w:ascii="Arial" w:eastAsia="Times New Roman" w:hAnsi="Arial" w:cs="Arial"/>
+          <w:sz w:val="24"/>
+          <w:szCs w:val="24"/>
+        </w:rPr>
+        <w:br w:type="page"/>
+      </w:r>
+    </w:p>
+    <w:p>
+      <w:pPr>
+        <w:pStyle w:val="ListParagraph"/>
+        <w:spacing w:after="120" w:line="360" w:lineRule="auto"/>
+        <w:ind w:left="0"/>
+        <w:jc w:val="both"/>
+        <w:rPr>
+          <w:rFonts w:ascii="Arial" w:eastAsia="Times New Roman" w:hAnsi="Arial" w:cs="Arial"/>
+          <w:sz w:val="24"/>
+          <w:szCs w:val="24"/>
+        </w:rPr>
+      </w:pPr>
+      <w:r>
+        <w:rPr>
+          <w:rFonts w:ascii="Arial" w:eastAsia="Times New Roman" w:hAnsi="Arial" w:cs="Arial"/>
+          <w:sz w:val="24"/>
+          <w:szCs w:val="24"/>
+        </w:rPr>
+        <w:lastRenderedPageBreak/>
+        <w:t>sdf</w:t>
+      </w:r>
+    </w:p>
+    <w:p>
+      <w:pPr>
+        <w:pStyle w:val="ListParagraph"/>
+        <w:spacing w:after="120" w:line="360" w:lineRule="auto"/>
+        <w:jc w:val="both"/>
+        <w:rPr>
+          <w:rFonts w:ascii="Arial" w:eastAsia="Times New Roman" w:hAnsi="Arial" w:cs="Arial"/>
+          <w:sz w:val="24"/>
+          <w:szCs w:val="24"/>
+        </w:rPr>
+      </w:pPr>
+      <w:r>
+        <w:rPr>
+          <w:rFonts w:ascii="Arial" w:eastAsia="Times New Roman" w:hAnsi="Arial" w:cs="Arial"/>
+          <w:sz w:val="24"/>
+          <w:szCs w:val="24"/>
+        </w:rPr>
+        <w:t xml:space="preserve"> </w:t>
+      </w:r>
     </w:p>
     <w:sectPr>
-      <w:headerReference w:type="default" r:id="rId13"/>
-      <w:footerReference w:type="default" r:id="rId14"/>
+      <w:headerReference w:type="default" r:id="rId8"/>
+      <w:footerReference w:type="default" r:id="rId9"/>
       <w:pgSz w:w="11906" w:h="16838" w:code="9"/>
       <w:pgMar w:top="1417" w:right="1417" w:bottom="1417" w:left="1417" w:header="708" w:footer="708" w:gutter="0"/>
       <w:cols w:space="708"/>
@@ -961,7 +1141,7 @@
         </mc:Choice>
         <mc:Fallback>
           <w:pict>
-            <v:shapetype w14:anchorId="0C3455CC" id="_x0000_t32" coordsize="21600,21600" o:spt="32" o:oned="t" path="m,l21600,21600e" filled="f">
+            <v:shapetype w14:anchorId="72DC713B" id="_x0000_t32" coordsize="21600,21600" o:spt="32" o:oned="t" path="m,l21600,21600e" filled="f">
               <v:path arrowok="t" fillok="f" o:connecttype="none"/>
               <o:lock v:ext="edit" shapetype="t"/>
             </v:shapetype>
@@ -1013,7 +1193,7 @@
         <w:color w:val="808080"/>
         <w:lang w:eastAsia="tr-TR"/>
       </w:rPr>
-      <w:t>3</w:t>
+      <w:t>1</w:t>
     </w:r>
     <w:r>
       <w:rPr>
@@ -1198,7 +1378,7 @@
         </mc:Choice>
         <mc:Fallback>
           <w:pict>
-            <v:shapetype w14:anchorId="0F5A2E84" id="_x0000_t32" coordsize="21600,21600" o:spt="32" o:oned="t" path="m,l21600,21600e" filled="f">
+            <v:shapetype w14:anchorId="461CF488" id="_x0000_t32" coordsize="21600,21600" o:spt="32" o:oned="t" path="m,l21600,21600e" filled="f">
               <v:path arrowok="t" fillok="f" o:connecttype="none"/>
               <o:lock v:ext="edit" shapetype="t"/>
             </v:shapetype>
@@ -1806,6 +1986,92 @@
     </w:lvl>
   </w:abstractNum>
   <w:abstractNum w:abstractNumId="5" w15:restartNumberingAfterBreak="0">
+    <w:nsid w:val="1DAD34CA"/>
+    <w:multiLevelType w:val="hybridMultilevel"/>
+    <w:tmpl w:val="E2D0DD0C"/>
+    <w:lvl w:ilvl="0" w:tplc="0409000F">
+      <w:start w:val="1"/>
+      <w:numFmt w:val="decimal"/>
+      <w:lvlText w:val="%1."/>
+      <w:lvlJc w:val="left"/>
+      <w:pPr>
+        <w:ind w:left="720" w:hanging="360"/>
+      </w:pPr>
+    </w:lvl>
+    <w:lvl w:ilvl="1" w:tplc="04090019" w:tentative="1">
+      <w:start w:val="1"/>
+      <w:numFmt w:val="lowerLetter"/>
+      <w:lvlText w:val="%2."/>
+      <w:lvlJc w:val="left"/>
+      <w:pPr>
+        <w:ind w:left="1440" w:hanging="360"/>
+      </w:pPr>
+    </w:lvl>
+    <w:lvl w:ilvl="2" w:tplc="0409001B" w:tentative="1">
+      <w:start w:val="1"/>
+      <w:numFmt w:val="lowerRoman"/>
+      <w:lvlText w:val="%3."/>
+      <w:lvlJc w:val="right"/>
+      <w:pPr>
+        <w:ind w:left="2160" w:hanging="180"/>
+      </w:pPr>
+    </w:lvl>
+    <w:lvl w:ilvl="3" w:tplc="0409000F" w:tentative="1">
+      <w:start w:val="1"/>
+      <w:numFmt w:val="decimal"/>
+      <w:lvlText w:val="%4."/>
+      <w:lvlJc w:val="left"/>
+      <w:pPr>
+        <w:ind w:left="2880" w:hanging="360"/>
+      </w:pPr>
+    </w:lvl>
+    <w:lvl w:ilvl="4" w:tplc="04090019" w:tentative="1">
+      <w:start w:val="1"/>
+      <w:numFmt w:val="lowerLetter"/>
+      <w:lvlText w:val="%5."/>
+      <w:lvlJc w:val="left"/>
+      <w:pPr>
+        <w:ind w:left="3600" w:hanging="360"/>
+      </w:pPr>
+    </w:lvl>
+    <w:lvl w:ilvl="5" w:tplc="0409001B" w:tentative="1">
+      <w:start w:val="1"/>
+      <w:numFmt w:val="lowerRoman"/>
+      <w:lvlText w:val="%6."/>
+      <w:lvlJc w:val="right"/>
+      <w:pPr>
+        <w:ind w:left="4320" w:hanging="180"/>
+      </w:pPr>
+    </w:lvl>
+    <w:lvl w:ilvl="6" w:tplc="0409000F" w:tentative="1">
+      <w:start w:val="1"/>
+      <w:numFmt w:val="decimal"/>
+      <w:lvlText w:val="%7."/>
+      <w:lvlJc w:val="left"/>
+      <w:pPr>
+        <w:ind w:left="5040" w:hanging="360"/>
+      </w:pPr>
+    </w:lvl>
+    <w:lvl w:ilvl="7" w:tplc="04090019" w:tentative="1">
+      <w:start w:val="1"/>
+      <w:numFmt w:val="lowerLetter"/>
+      <w:lvlText w:val="%8."/>
+      <w:lvlJc w:val="left"/>
+      <w:pPr>
+        <w:ind w:left="5760" w:hanging="360"/>
+      </w:pPr>
+    </w:lvl>
+    <w:lvl w:ilvl="8" w:tplc="0409001B" w:tentative="1">
+      <w:start w:val="1"/>
+      <w:numFmt w:val="lowerRoman"/>
+      <w:lvlText w:val="%9."/>
+      <w:lvlJc w:val="right"/>
+      <w:pPr>
+        <w:ind w:left="6480" w:hanging="180"/>
+      </w:pPr>
+    </w:lvl>
+  </w:abstractNum>
+  <w:abstractNum w:abstractNumId="6" w15:restartNumberingAfterBreak="0">
     <w:nsid w:val="1F1A6B30"/>
     <w:multiLevelType w:val="hybridMultilevel"/>
     <w:tmpl w:val="DAB612CA"/>
@@ -1918,7 +2184,7 @@
       </w:rPr>
     </w:lvl>
   </w:abstractNum>
-  <w:abstractNum w:abstractNumId="6" w15:restartNumberingAfterBreak="0">
+  <w:abstractNum w:abstractNumId="7" w15:restartNumberingAfterBreak="0">
     <w:nsid w:val="201879EC"/>
     <w:multiLevelType w:val="hybridMultilevel"/>
     <w:tmpl w:val="2796F6F0"/>
@@ -2031,7 +2297,7 @@
       </w:rPr>
     </w:lvl>
   </w:abstractNum>
-  <w:abstractNum w:abstractNumId="7" w15:restartNumberingAfterBreak="0">
+  <w:abstractNum w:abstractNumId="8" w15:restartNumberingAfterBreak="0">
     <w:nsid w:val="21ED4C40"/>
     <w:multiLevelType w:val="hybridMultilevel"/>
     <w:tmpl w:val="D05AC2B4"/>
@@ -2144,7 +2410,120 @@
       </w:rPr>
     </w:lvl>
   </w:abstractNum>
-  <w:abstractNum w:abstractNumId="8" w15:restartNumberingAfterBreak="0">
+  <w:abstractNum w:abstractNumId="9" w15:restartNumberingAfterBreak="0">
+    <w:nsid w:val="2BA233FB"/>
+    <w:multiLevelType w:val="hybridMultilevel"/>
+    <w:tmpl w:val="CCAA3E16"/>
+    <w:lvl w:ilvl="0" w:tplc="04090001">
+      <w:start w:val="1"/>
+      <w:numFmt w:val="bullet"/>
+      <w:lvlText w:val=""/>
+      <w:lvlJc w:val="left"/>
+      <w:pPr>
+        <w:ind w:left="720" w:hanging="360"/>
+      </w:pPr>
+      <w:rPr>
+        <w:rFonts w:ascii="Symbol" w:hAnsi="Symbol" w:hint="default"/>
+      </w:rPr>
+    </w:lvl>
+    <w:lvl w:ilvl="1" w:tplc="04090003" w:tentative="1">
+      <w:start w:val="1"/>
+      <w:numFmt w:val="bullet"/>
+      <w:lvlText w:val="o"/>
+      <w:lvlJc w:val="left"/>
+      <w:pPr>
+        <w:ind w:left="1440" w:hanging="360"/>
+      </w:pPr>
+      <w:rPr>
+        <w:rFonts w:ascii="Courier New" w:hAnsi="Courier New" w:cs="Courier New" w:hint="default"/>
+      </w:rPr>
+    </w:lvl>
+    <w:lvl w:ilvl="2" w:tplc="04090005" w:tentative="1">
+      <w:start w:val="1"/>
+      <w:numFmt w:val="bullet"/>
+      <w:lvlText w:val=""/>
+      <w:lvlJc w:val="left"/>
+      <w:pPr>
+        <w:ind w:left="2160" w:hanging="360"/>
+      </w:pPr>
+      <w:rPr>
+        <w:rFonts w:ascii="Wingdings" w:hAnsi="Wingdings" w:hint="default"/>
+      </w:rPr>
+    </w:lvl>
+    <w:lvl w:ilvl="3" w:tplc="04090001" w:tentative="1">
+      <w:start w:val="1"/>
+      <w:numFmt w:val="bullet"/>
+      <w:lvlText w:val=""/>
+      <w:lvlJc w:val="left"/>
+      <w:pPr>
+        <w:ind w:left="2880" w:hanging="360"/>
+      </w:pPr>
+      <w:rPr>
+        <w:rFonts w:ascii="Symbol" w:hAnsi="Symbol" w:hint="default"/>
+      </w:rPr>
+    </w:lvl>
+    <w:lvl w:ilvl="4" w:tplc="04090003" w:tentative="1">
+      <w:start w:val="1"/>
+      <w:numFmt w:val="bullet"/>
+      <w:lvlText w:val="o"/>
+      <w:lvlJc w:val="left"/>
+      <w:pPr>
+        <w:ind w:left="3600" w:hanging="360"/>
+      </w:pPr>
+      <w:rPr>
+        <w:rFonts w:ascii="Courier New" w:hAnsi="Courier New" w:cs="Courier New" w:hint="default"/>
+      </w:rPr>
+    </w:lvl>
+    <w:lvl w:ilvl="5" w:tplc="04090005" w:tentative="1">
+      <w:start w:val="1"/>
+      <w:numFmt w:val="bullet"/>
+      <w:lvlText w:val=""/>
+      <w:lvlJc w:val="left"/>
+      <w:pPr>
+        <w:ind w:left="4320" w:hanging="360"/>
+      </w:pPr>
+      <w:rPr>
+        <w:rFonts w:ascii="Wingdings" w:hAnsi="Wingdings" w:hint="default"/>
+      </w:rPr>
+    </w:lvl>
+    <w:lvl w:ilvl="6" w:tplc="04090001" w:tentative="1">
+      <w:start w:val="1"/>
+      <w:numFmt w:val="bullet"/>
+      <w:lvlText w:val=""/>
+      <w:lvlJc w:val="left"/>
+      <w:pPr>
+        <w:ind w:left="5040" w:hanging="360"/>
+      </w:pPr>
+      <w:rPr>
+        <w:rFonts w:ascii="Symbol" w:hAnsi="Symbol" w:hint="default"/>
+      </w:rPr>
+    </w:lvl>
+    <w:lvl w:ilvl="7" w:tplc="04090003" w:tentative="1">
+      <w:start w:val="1"/>
+      <w:numFmt w:val="bullet"/>
+      <w:lvlText w:val="o"/>
+      <w:lvlJc w:val="left"/>
+      <w:pPr>
+        <w:ind w:left="5760" w:hanging="360"/>
+      </w:pPr>
+      <w:rPr>
+        <w:rFonts w:ascii="Courier New" w:hAnsi="Courier New" w:cs="Courier New" w:hint="default"/>
+      </w:rPr>
+    </w:lvl>
+    <w:lvl w:ilvl="8" w:tplc="04090005" w:tentative="1">
+      <w:start w:val="1"/>
+      <w:numFmt w:val="bullet"/>
+      <w:lvlText w:val=""/>
+      <w:lvlJc w:val="left"/>
+      <w:pPr>
+        <w:ind w:left="6480" w:hanging="360"/>
+      </w:pPr>
+      <w:rPr>
+        <w:rFonts w:ascii="Wingdings" w:hAnsi="Wingdings" w:hint="default"/>
+      </w:rPr>
+    </w:lvl>
+  </w:abstractNum>
+  <w:abstractNum w:abstractNumId="10" w15:restartNumberingAfterBreak="0">
     <w:nsid w:val="2BBF0197"/>
     <w:multiLevelType w:val="hybridMultilevel"/>
     <w:tmpl w:val="4E687EFE"/>
@@ -2233,7 +2612,7 @@
       </w:pPr>
     </w:lvl>
   </w:abstractNum>
-  <w:abstractNum w:abstractNumId="9" w15:restartNumberingAfterBreak="0">
+  <w:abstractNum w:abstractNumId="11" w15:restartNumberingAfterBreak="0">
     <w:nsid w:val="2C753E66"/>
     <w:multiLevelType w:val="hybridMultilevel"/>
     <w:tmpl w:val="2CEA9BF8"/>
@@ -2346,7 +2725,7 @@
       </w:rPr>
     </w:lvl>
   </w:abstractNum>
-  <w:abstractNum w:abstractNumId="10" w15:restartNumberingAfterBreak="0">
+  <w:abstractNum w:abstractNumId="12" w15:restartNumberingAfterBreak="0">
     <w:nsid w:val="2EDD20AA"/>
     <w:multiLevelType w:val="hybridMultilevel"/>
     <w:tmpl w:val="7C60EF7A"/>
@@ -2459,7 +2838,7 @@
       </w:rPr>
     </w:lvl>
   </w:abstractNum>
-  <w:abstractNum w:abstractNumId="11" w15:restartNumberingAfterBreak="0">
+  <w:abstractNum w:abstractNumId="13" w15:restartNumberingAfterBreak="0">
     <w:nsid w:val="33963174"/>
     <w:multiLevelType w:val="hybridMultilevel"/>
     <w:tmpl w:val="9154E98A"/>
@@ -2545,7 +2924,7 @@
       </w:pPr>
     </w:lvl>
   </w:abstractNum>
-  <w:abstractNum w:abstractNumId="12" w15:restartNumberingAfterBreak="0">
+  <w:abstractNum w:abstractNumId="14" w15:restartNumberingAfterBreak="0">
     <w:nsid w:val="3E962EA4"/>
     <w:multiLevelType w:val="hybridMultilevel"/>
     <w:tmpl w:val="F4ACECEA"/>
@@ -2658,7 +3037,7 @@
       </w:rPr>
     </w:lvl>
   </w:abstractNum>
-  <w:abstractNum w:abstractNumId="13" w15:restartNumberingAfterBreak="0">
+  <w:abstractNum w:abstractNumId="15" w15:restartNumberingAfterBreak="0">
     <w:nsid w:val="409145AE"/>
     <w:multiLevelType w:val="hybridMultilevel"/>
     <w:tmpl w:val="EE2A635E"/>
@@ -2771,7 +3150,7 @@
       </w:rPr>
     </w:lvl>
   </w:abstractNum>
-  <w:abstractNum w:abstractNumId="14" w15:restartNumberingAfterBreak="0">
+  <w:abstractNum w:abstractNumId="16" w15:restartNumberingAfterBreak="0">
     <w:nsid w:val="438D2B56"/>
     <w:multiLevelType w:val="hybridMultilevel"/>
     <w:tmpl w:val="973420E6"/>
@@ -2884,7 +3263,93 @@
       </w:rPr>
     </w:lvl>
   </w:abstractNum>
-  <w:abstractNum w:abstractNumId="15" w15:restartNumberingAfterBreak="0">
+  <w:abstractNum w:abstractNumId="17" w15:restartNumberingAfterBreak="0">
+    <w:nsid w:val="44802483"/>
+    <w:multiLevelType w:val="hybridMultilevel"/>
+    <w:tmpl w:val="E8E2B654"/>
+    <w:lvl w:ilvl="0" w:tplc="0409000F">
+      <w:start w:val="1"/>
+      <w:numFmt w:val="decimal"/>
+      <w:lvlText w:val="%1."/>
+      <w:lvlJc w:val="left"/>
+      <w:pPr>
+        <w:ind w:left="720" w:hanging="360"/>
+      </w:pPr>
+    </w:lvl>
+    <w:lvl w:ilvl="1" w:tplc="04090019" w:tentative="1">
+      <w:start w:val="1"/>
+      <w:numFmt w:val="lowerLetter"/>
+      <w:lvlText w:val="%2."/>
+      <w:lvlJc w:val="left"/>
+      <w:pPr>
+        <w:ind w:left="1440" w:hanging="360"/>
+      </w:pPr>
+    </w:lvl>
+    <w:lvl w:ilvl="2" w:tplc="0409001B" w:tentative="1">
+      <w:start w:val="1"/>
+      <w:numFmt w:val="lowerRoman"/>
+      <w:lvlText w:val="%3."/>
+      <w:lvlJc w:val="right"/>
+      <w:pPr>
+        <w:ind w:left="2160" w:hanging="180"/>
+      </w:pPr>
+    </w:lvl>
+    <w:lvl w:ilvl="3" w:tplc="0409000F" w:tentative="1">
+      <w:start w:val="1"/>
+      <w:numFmt w:val="decimal"/>
+      <w:lvlText w:val="%4."/>
+      <w:lvlJc w:val="left"/>
+      <w:pPr>
+        <w:ind w:left="2880" w:hanging="360"/>
+      </w:pPr>
+    </w:lvl>
+    <w:lvl w:ilvl="4" w:tplc="04090019" w:tentative="1">
+      <w:start w:val="1"/>
+      <w:numFmt w:val="lowerLetter"/>
+      <w:lvlText w:val="%5."/>
+      <w:lvlJc w:val="left"/>
+      <w:pPr>
+        <w:ind w:left="3600" w:hanging="360"/>
+      </w:pPr>
+    </w:lvl>
+    <w:lvl w:ilvl="5" w:tplc="0409001B" w:tentative="1">
+      <w:start w:val="1"/>
+      <w:numFmt w:val="lowerRoman"/>
+      <w:lvlText w:val="%6."/>
+      <w:lvlJc w:val="right"/>
+      <w:pPr>
+        <w:ind w:left="4320" w:hanging="180"/>
+      </w:pPr>
+    </w:lvl>
+    <w:lvl w:ilvl="6" w:tplc="0409000F" w:tentative="1">
+      <w:start w:val="1"/>
+      <w:numFmt w:val="decimal"/>
+      <w:lvlText w:val="%7."/>
+      <w:lvlJc w:val="left"/>
+      <w:pPr>
+        <w:ind w:left="5040" w:hanging="360"/>
+      </w:pPr>
+    </w:lvl>
+    <w:lvl w:ilvl="7" w:tplc="04090019" w:tentative="1">
+      <w:start w:val="1"/>
+      <w:numFmt w:val="lowerLetter"/>
+      <w:lvlText w:val="%8."/>
+      <w:lvlJc w:val="left"/>
+      <w:pPr>
+        <w:ind w:left="5760" w:hanging="360"/>
+      </w:pPr>
+    </w:lvl>
+    <w:lvl w:ilvl="8" w:tplc="0409001B" w:tentative="1">
+      <w:start w:val="1"/>
+      <w:numFmt w:val="lowerRoman"/>
+      <w:lvlText w:val="%9."/>
+      <w:lvlJc w:val="right"/>
+      <w:pPr>
+        <w:ind w:left="6480" w:hanging="180"/>
+      </w:pPr>
+    </w:lvl>
+  </w:abstractNum>
+  <w:abstractNum w:abstractNumId="18" w15:restartNumberingAfterBreak="0">
     <w:nsid w:val="448E2D9E"/>
     <w:multiLevelType w:val="hybridMultilevel"/>
     <w:tmpl w:val="68E230D0"/>
@@ -2997,7 +3462,7 @@
       </w:rPr>
     </w:lvl>
   </w:abstractNum>
-  <w:abstractNum w:abstractNumId="16" w15:restartNumberingAfterBreak="0">
+  <w:abstractNum w:abstractNumId="19" w15:restartNumberingAfterBreak="0">
     <w:nsid w:val="469A4340"/>
     <w:multiLevelType w:val="multilevel"/>
     <w:tmpl w:val="70340DD2"/>
@@ -3146,7 +3611,7 @@
       </w:rPr>
     </w:lvl>
   </w:abstractNum>
-  <w:abstractNum w:abstractNumId="17" w15:restartNumberingAfterBreak="0">
+  <w:abstractNum w:abstractNumId="20" w15:restartNumberingAfterBreak="0">
     <w:nsid w:val="4C2022DB"/>
     <w:multiLevelType w:val="hybridMultilevel"/>
     <w:tmpl w:val="D2A0CAEE"/>
@@ -3259,7 +3724,7 @@
       </w:rPr>
     </w:lvl>
   </w:abstractNum>
-  <w:abstractNum w:abstractNumId="18" w15:restartNumberingAfterBreak="0">
+  <w:abstractNum w:abstractNumId="21" w15:restartNumberingAfterBreak="0">
     <w:nsid w:val="4C3F5FA8"/>
     <w:multiLevelType w:val="hybridMultilevel"/>
     <w:tmpl w:val="E8C8CF86"/>
@@ -3372,7 +3837,7 @@
       </w:rPr>
     </w:lvl>
   </w:abstractNum>
-  <w:abstractNum w:abstractNumId="19" w15:restartNumberingAfterBreak="0">
+  <w:abstractNum w:abstractNumId="22" w15:restartNumberingAfterBreak="0">
     <w:nsid w:val="4C785859"/>
     <w:multiLevelType w:val="hybridMultilevel"/>
     <w:tmpl w:val="336619E4"/>
@@ -3485,7 +3950,7 @@
       </w:rPr>
     </w:lvl>
   </w:abstractNum>
-  <w:abstractNum w:abstractNumId="20" w15:restartNumberingAfterBreak="0">
+  <w:abstractNum w:abstractNumId="23" w15:restartNumberingAfterBreak="0">
     <w:nsid w:val="4CBE6147"/>
     <w:multiLevelType w:val="hybridMultilevel"/>
     <w:tmpl w:val="664CE9E2"/>
@@ -3598,7 +4063,7 @@
       </w:rPr>
     </w:lvl>
   </w:abstractNum>
-  <w:abstractNum w:abstractNumId="21" w15:restartNumberingAfterBreak="0">
+  <w:abstractNum w:abstractNumId="24" w15:restartNumberingAfterBreak="0">
     <w:nsid w:val="4DF87017"/>
     <w:multiLevelType w:val="hybridMultilevel"/>
     <w:tmpl w:val="05E0CAFC"/>
@@ -3711,7 +4176,7 @@
       </w:rPr>
     </w:lvl>
   </w:abstractNum>
-  <w:abstractNum w:abstractNumId="22" w15:restartNumberingAfterBreak="0">
+  <w:abstractNum w:abstractNumId="25" w15:restartNumberingAfterBreak="0">
     <w:nsid w:val="4F6C15F6"/>
     <w:multiLevelType w:val="hybridMultilevel"/>
     <w:tmpl w:val="8C7CDF6E"/>
@@ -3824,7 +4289,7 @@
       </w:rPr>
     </w:lvl>
   </w:abstractNum>
-  <w:abstractNum w:abstractNumId="23" w15:restartNumberingAfterBreak="0">
+  <w:abstractNum w:abstractNumId="26" w15:restartNumberingAfterBreak="0">
     <w:nsid w:val="53AA562B"/>
     <w:multiLevelType w:val="hybridMultilevel"/>
     <w:tmpl w:val="E98EAED8"/>
@@ -3937,7 +4402,7 @@
       </w:rPr>
     </w:lvl>
   </w:abstractNum>
-  <w:abstractNum w:abstractNumId="24" w15:restartNumberingAfterBreak="0">
+  <w:abstractNum w:abstractNumId="27" w15:restartNumberingAfterBreak="0">
     <w:nsid w:val="553F1174"/>
     <w:multiLevelType w:val="multilevel"/>
     <w:tmpl w:val="85F452B2"/>
@@ -4086,7 +4551,7 @@
       </w:rPr>
     </w:lvl>
   </w:abstractNum>
-  <w:abstractNum w:abstractNumId="25" w15:restartNumberingAfterBreak="0">
+  <w:abstractNum w:abstractNumId="28" w15:restartNumberingAfterBreak="0">
     <w:nsid w:val="56135DDC"/>
     <w:multiLevelType w:val="hybridMultilevel"/>
     <w:tmpl w:val="F3D84B0A"/>
@@ -4199,7 +4664,7 @@
       </w:rPr>
     </w:lvl>
   </w:abstractNum>
-  <w:abstractNum w:abstractNumId="26" w15:restartNumberingAfterBreak="0">
+  <w:abstractNum w:abstractNumId="29" w15:restartNumberingAfterBreak="0">
     <w:nsid w:val="57BD4192"/>
     <w:multiLevelType w:val="hybridMultilevel"/>
     <w:tmpl w:val="7EBA360C"/>
@@ -4312,7 +4777,7 @@
       </w:rPr>
     </w:lvl>
   </w:abstractNum>
-  <w:abstractNum w:abstractNumId="27" w15:restartNumberingAfterBreak="0">
+  <w:abstractNum w:abstractNumId="30" w15:restartNumberingAfterBreak="0">
     <w:nsid w:val="5BBB5FF2"/>
     <w:multiLevelType w:val="hybridMultilevel"/>
     <w:tmpl w:val="3E26A4FC"/>
@@ -4425,7 +4890,7 @@
       </w:rPr>
     </w:lvl>
   </w:abstractNum>
-  <w:abstractNum w:abstractNumId="28" w15:restartNumberingAfterBreak="0">
+  <w:abstractNum w:abstractNumId="31" w15:restartNumberingAfterBreak="0">
     <w:nsid w:val="60501532"/>
     <w:multiLevelType w:val="hybridMultilevel"/>
     <w:tmpl w:val="B7A27014"/>
@@ -4511,7 +4976,7 @@
       </w:pPr>
     </w:lvl>
   </w:abstractNum>
-  <w:abstractNum w:abstractNumId="29" w15:restartNumberingAfterBreak="0">
+  <w:abstractNum w:abstractNumId="32" w15:restartNumberingAfterBreak="0">
     <w:nsid w:val="618B4DA1"/>
     <w:multiLevelType w:val="hybridMultilevel"/>
     <w:tmpl w:val="D534DCD2"/>
@@ -4624,7 +5089,7 @@
       </w:rPr>
     </w:lvl>
   </w:abstractNum>
-  <w:abstractNum w:abstractNumId="30" w15:restartNumberingAfterBreak="0">
+  <w:abstractNum w:abstractNumId="33" w15:restartNumberingAfterBreak="0">
     <w:nsid w:val="6D2155B4"/>
     <w:multiLevelType w:val="hybridMultilevel"/>
     <w:tmpl w:val="3DE278C4"/>
@@ -4737,7 +5202,7 @@
       </w:rPr>
     </w:lvl>
   </w:abstractNum>
-  <w:abstractNum w:abstractNumId="31" w15:restartNumberingAfterBreak="0">
+  <w:abstractNum w:abstractNumId="34" w15:restartNumberingAfterBreak="0">
     <w:nsid w:val="6D5477C5"/>
     <w:multiLevelType w:val="hybridMultilevel"/>
     <w:tmpl w:val="00C4B15E"/>
@@ -4850,7 +5315,7 @@
       </w:rPr>
     </w:lvl>
   </w:abstractNum>
-  <w:abstractNum w:abstractNumId="32" w15:restartNumberingAfterBreak="0">
+  <w:abstractNum w:abstractNumId="35" w15:restartNumberingAfterBreak="0">
     <w:nsid w:val="6DE238E8"/>
     <w:multiLevelType w:val="multilevel"/>
     <w:tmpl w:val="AD58B078"/>
@@ -4999,7 +5464,7 @@
       </w:rPr>
     </w:lvl>
   </w:abstractNum>
-  <w:abstractNum w:abstractNumId="33" w15:restartNumberingAfterBreak="0">
+  <w:abstractNum w:abstractNumId="36" w15:restartNumberingAfterBreak="0">
     <w:nsid w:val="7BFE13B8"/>
     <w:multiLevelType w:val="multilevel"/>
     <w:tmpl w:val="43F6B546"/>
@@ -5148,7 +5613,7 @@
       </w:rPr>
     </w:lvl>
   </w:abstractNum>
-  <w:abstractNum w:abstractNumId="34" w15:restartNumberingAfterBreak="0">
+  <w:abstractNum w:abstractNumId="37" w15:restartNumberingAfterBreak="0">
     <w:nsid w:val="7C8A7EE8"/>
     <w:multiLevelType w:val="hybridMultilevel"/>
     <w:tmpl w:val="B04E20E8"/>
@@ -5262,7 +5727,7 @@
     </w:lvl>
   </w:abstractNum>
   <w:num w:numId="1">
-    <w:abstractNumId w:val="9"/>
+    <w:abstractNumId w:val="11"/>
   </w:num>
   <w:num w:numId="2">
     <w:abstractNumId w:val="3"/>
@@ -5271,100 +5736,109 @@
     <w:abstractNumId w:val="1"/>
   </w:num>
   <w:num w:numId="4">
-    <w:abstractNumId w:val="25"/>
+    <w:abstractNumId w:val="28"/>
   </w:num>
   <w:num w:numId="5">
-    <w:abstractNumId w:val="12"/>
+    <w:abstractNumId w:val="14"/>
   </w:num>
   <w:num w:numId="6">
-    <w:abstractNumId w:val="15"/>
+    <w:abstractNumId w:val="18"/>
   </w:num>
   <w:num w:numId="7">
-    <w:abstractNumId w:val="17"/>
+    <w:abstractNumId w:val="20"/>
   </w:num>
   <w:num w:numId="8">
-    <w:abstractNumId w:val="13"/>
+    <w:abstractNumId w:val="15"/>
   </w:num>
   <w:num w:numId="9">
     <w:abstractNumId w:val="0"/>
   </w:num>
   <w:num w:numId="10">
-    <w:abstractNumId w:val="6"/>
+    <w:abstractNumId w:val="7"/>
   </w:num>
   <w:num w:numId="11">
-    <w:abstractNumId w:val="20"/>
+    <w:abstractNumId w:val="23"/>
   </w:num>
   <w:num w:numId="12">
-    <w:abstractNumId w:val="22"/>
+    <w:abstractNumId w:val="25"/>
   </w:num>
   <w:num w:numId="13">
-    <w:abstractNumId w:val="27"/>
+    <w:abstractNumId w:val="30"/>
   </w:num>
   <w:num w:numId="14">
-    <w:abstractNumId w:val="23"/>
+    <w:abstractNumId w:val="26"/>
   </w:num>
   <w:num w:numId="15">
-    <w:abstractNumId w:val="31"/>
+    <w:abstractNumId w:val="34"/>
   </w:num>
   <w:num w:numId="16">
     <w:abstractNumId w:val="4"/>
   </w:num>
   <w:num w:numId="17">
-    <w:abstractNumId w:val="18"/>
+    <w:abstractNumId w:val="21"/>
   </w:num>
   <w:num w:numId="18">
-    <w:abstractNumId w:val="14"/>
+    <w:abstractNumId w:val="16"/>
   </w:num>
   <w:num w:numId="19">
-    <w:abstractNumId w:val="11"/>
+    <w:abstractNumId w:val="13"/>
   </w:num>
   <w:num w:numId="20">
+    <w:abstractNumId w:val="10"/>
+  </w:num>
+  <w:num w:numId="21">
     <w:abstractNumId w:val="8"/>
   </w:num>
-  <w:num w:numId="21">
-    <w:abstractNumId w:val="7"/>
-  </w:num>
   <w:num w:numId="22">
-    <w:abstractNumId w:val="26"/>
+    <w:abstractNumId w:val="29"/>
   </w:num>
   <w:num w:numId="23">
+    <w:abstractNumId w:val="22"/>
+  </w:num>
+  <w:num w:numId="24">
+    <w:abstractNumId w:val="36"/>
+  </w:num>
+  <w:num w:numId="25">
+    <w:abstractNumId w:val="35"/>
+  </w:num>
+  <w:num w:numId="26">
     <w:abstractNumId w:val="19"/>
   </w:num>
-  <w:num w:numId="24">
-    <w:abstractNumId w:val="33"/>
-  </w:num>
-  <w:num w:numId="25">
-    <w:abstractNumId w:val="32"/>
-  </w:num>
-  <w:num w:numId="26">
-    <w:abstractNumId w:val="16"/>
-  </w:num>
   <w:num w:numId="27">
-    <w:abstractNumId w:val="24"/>
+    <w:abstractNumId w:val="27"/>
   </w:num>
   <w:num w:numId="28">
-    <w:abstractNumId w:val="34"/>
+    <w:abstractNumId w:val="37"/>
   </w:num>
   <w:num w:numId="29">
-    <w:abstractNumId w:val="5"/>
+    <w:abstractNumId w:val="6"/>
   </w:num>
   <w:num w:numId="30">
-    <w:abstractNumId w:val="28"/>
+    <w:abstractNumId w:val="31"/>
   </w:num>
   <w:num w:numId="31">
-    <w:abstractNumId w:val="10"/>
+    <w:abstractNumId w:val="12"/>
   </w:num>
   <w:num w:numId="32">
-    <w:abstractNumId w:val="21"/>
+    <w:abstractNumId w:val="24"/>
   </w:num>
   <w:num w:numId="33">
     <w:abstractNumId w:val="2"/>
   </w:num>
   <w:num w:numId="34">
-    <w:abstractNumId w:val="30"/>
+    <w:abstractNumId w:val="33"/>
   </w:num>
   <w:num w:numId="35">
-    <w:abstractNumId w:val="29"/>
+    <w:abstractNumId w:val="32"/>
+  </w:num>
+  <w:num w:numId="36">
+    <w:abstractNumId w:val="17"/>
+  </w:num>
+  <w:num w:numId="37">
+    <w:abstractNumId w:val="9"/>
+  </w:num>
+  <w:num w:numId="38">
+    <w:abstractNumId w:val="5"/>
   </w:num>
   <w:numIdMacAtCleanup w:val="13"/>
 </w:numbering>
@@ -6296,7 +6770,7 @@
 </file>
 
 <file path=customXml/itemProps1.xml><?xml version="1.0" encoding="utf-8"?>
-<ds:datastoreItem xmlns:ds="http://schemas.openxmlformats.org/officeDocument/2006/customXml" ds:itemID="{94F8E1D6-45A4-45F3-ADB5-CDAF4724F494}">
+<ds:datastoreItem xmlns:ds="http://schemas.openxmlformats.org/officeDocument/2006/customXml" ds:itemID="{74A50E81-D4C1-4BA6-80AF-8E6268A0067C}">
   <ds:schemaRefs>
     <ds:schemaRef ds:uri="http://schemas.openxmlformats.org/officeDocument/2006/bibliography"/>
   </ds:schemaRefs>

</xml_diff>